<commit_message>
add ayat putus asa dan add referensi
</commit_message>
<xml_diff>
--- a/Draft/Draft1.docx
+++ b/Draft/Draft1.docx
@@ -195,7 +195,7 @@
           <w:sz w:val="24"/>
           <w:szCs w:val="24"/>
         </w:rPr>
-        <w:t>Perancangan Aplikasi Sosial Media Kampus Berbasis Android Studi Kasus UIN Alauddin Makassar</w:t>
+        <w:t>Perancangan Aplikasi Sosial Media Kampus Studi Kasus UIN Alauddin Makassar</w:t>
       </w:r>
     </w:p>
     <w:p>
@@ -432,6 +432,14 @@
         </w:rPr>
         <w:t xml:space="preserve"> bakat dan kelebihannya tidak dianggap maksimal.</w:t>
       </w:r>
+      <w:r>
+        <w:rPr>
+          <w:rFonts w:asciiTheme="majorBidi" w:hAnsiTheme="majorBidi" w:cstheme="majorBidi"/>
+          <w:sz w:val="24"/>
+          <w:szCs w:val="24"/>
+        </w:rPr>
+        <w:t xml:space="preserve"> </w:t>
+      </w:r>
     </w:p>
     <w:p>
       <w:pPr>
@@ -451,7 +459,159 @@
           <w:szCs w:val="24"/>
         </w:rPr>
         <w:lastRenderedPageBreak/>
-        <w:t>Sulitnya mendapatkan pekerjaan adalah salah satu akibat dari permasalahan terkait kesulitan pengutaraan kelebihan dan kemampuan. Sebab tingkat pendidikan yang tinggi dan kelulusan yang baik ternyata tidak bisa dijadikan jaminan untuk mendapatkan pekerjaan yang sesuai dengan latar belakang dan keinginan. Hal ini terbukti dari tingginya pengangguran terbuka pengangguran akademik yang ada di Indonesia.</w:t>
+        <w:t xml:space="preserve">Sikap yang menganggap dirinya tidak cukup baik bisa menjadi </w:t>
+      </w:r>
+      <w:r>
+        <w:rPr>
+          <w:rFonts w:asciiTheme="majorBidi" w:hAnsiTheme="majorBidi" w:cstheme="majorBidi"/>
+          <w:sz w:val="24"/>
+          <w:szCs w:val="24"/>
+        </w:rPr>
+        <w:t xml:space="preserve">lingkaran setan saat muncul perasaan meragukan diri sendiri. Sering kali orang merasa bahwa diri tidak cukup pandai, tidak cukup baik, dan tidak cukup ahli dan sebagainya. Hal ini dapat membuat keterpurukan, tidak percaya diri untuk tampil </w:t>
+      </w:r>
+      <w:r>
+        <w:rPr>
+          <w:rFonts w:asciiTheme="majorBidi" w:hAnsiTheme="majorBidi" w:cstheme="majorBidi"/>
+          <w:sz w:val="24"/>
+          <w:szCs w:val="24"/>
+        </w:rPr>
+        <w:t xml:space="preserve">mengutarakan bakat atau kemampuannya sehingga </w:t>
+      </w:r>
+      <w:r>
+        <w:rPr>
+          <w:rFonts w:asciiTheme="majorBidi" w:hAnsiTheme="majorBidi" w:cstheme="majorBidi"/>
+          <w:sz w:val="24"/>
+          <w:szCs w:val="24"/>
+        </w:rPr>
+        <w:t xml:space="preserve">akan sampai pada kesimpulan bahwa diri tidak cukup kompeten tidak mampu dan </w:t>
+      </w:r>
+      <w:r>
+        <w:rPr>
+          <w:rFonts w:asciiTheme="majorBidi" w:hAnsiTheme="majorBidi" w:cstheme="majorBidi"/>
+          <w:sz w:val="24"/>
+          <w:szCs w:val="24"/>
+        </w:rPr>
+        <w:t>membuat seseorang akan kesulitan untuk mencapai harapan atau cita-cita yang diinginkan</w:t>
+      </w:r>
+      <w:r>
+        <w:rPr>
+          <w:rFonts w:asciiTheme="majorBidi" w:hAnsiTheme="majorBidi" w:cstheme="majorBidi"/>
+          <w:sz w:val="24"/>
+          <w:szCs w:val="24"/>
+        </w:rPr>
+        <w:t xml:space="preserve">. </w:t>
+      </w:r>
+      <w:r>
+        <w:rPr>
+          <w:rFonts w:asciiTheme="majorBidi" w:hAnsiTheme="majorBidi" w:cstheme="majorBidi"/>
+          <w:sz w:val="24"/>
+          <w:szCs w:val="24"/>
+        </w:rPr>
+        <w:t>Padahal kita sebagai umat islam diserukan untuk ber-</w:t>
+      </w:r>
+      <w:proofErr w:type="spellStart"/>
+      <w:r>
+        <w:rPr>
+          <w:rFonts w:asciiTheme="majorBidi" w:hAnsiTheme="majorBidi" w:cstheme="majorBidi"/>
+          <w:i/>
+          <w:iCs/>
+          <w:sz w:val="24"/>
+          <w:szCs w:val="24"/>
+        </w:rPr>
+        <w:t>khusnudzan</w:t>
+      </w:r>
+      <w:proofErr w:type="spellEnd"/>
+      <w:r>
+        <w:rPr>
+          <w:rFonts w:asciiTheme="majorBidi" w:hAnsiTheme="majorBidi" w:cstheme="majorBidi"/>
+          <w:sz w:val="24"/>
+          <w:szCs w:val="24"/>
+        </w:rPr>
+        <w:t xml:space="preserve"> </w:t>
+      </w:r>
+      <w:r>
+        <w:rPr>
+          <w:rFonts w:asciiTheme="majorBidi" w:hAnsiTheme="majorBidi" w:cstheme="majorBidi"/>
+          <w:i/>
+          <w:iCs/>
+          <w:sz w:val="24"/>
+          <w:szCs w:val="24"/>
+        </w:rPr>
+        <w:softHyphen/>
+      </w:r>
+      <w:r>
+        <w:rPr>
+          <w:rFonts w:asciiTheme="majorBidi" w:hAnsiTheme="majorBidi" w:cstheme="majorBidi"/>
+          <w:sz w:val="24"/>
+          <w:szCs w:val="24"/>
+        </w:rPr>
+        <w:t xml:space="preserve">atau berprasangka yang baik kepada diri sendiri yang juga dapat disejajarkan dengan berpikir positif. </w:t>
+      </w:r>
+      <w:r>
+        <w:rPr>
+          <w:rFonts w:asciiTheme="majorBidi" w:hAnsiTheme="majorBidi" w:cstheme="majorBidi"/>
+          <w:sz w:val="24"/>
+          <w:szCs w:val="24"/>
+        </w:rPr>
+        <w:t xml:space="preserve">Untuk menyikapi semua tindakan-tindakan dan hasil yang diperoleh atas semua usahanya, Islam memberikan konsep lain seperti </w:t>
+      </w:r>
+      <w:r>
+        <w:rPr>
+          <w:rFonts w:asciiTheme="majorBidi" w:hAnsiTheme="majorBidi" w:cstheme="majorBidi"/>
+          <w:i/>
+          <w:iCs/>
+          <w:sz w:val="24"/>
+          <w:szCs w:val="24"/>
+        </w:rPr>
+        <w:t>tawakal</w:t>
+      </w:r>
+      <w:r>
+        <w:rPr>
+          <w:rFonts w:asciiTheme="majorBidi" w:hAnsiTheme="majorBidi" w:cstheme="majorBidi"/>
+          <w:i/>
+          <w:iCs/>
+          <w:sz w:val="24"/>
+          <w:szCs w:val="24"/>
+        </w:rPr>
+        <w:t xml:space="preserve">, </w:t>
+      </w:r>
+      <w:proofErr w:type="spellStart"/>
+      <w:r>
+        <w:rPr>
+          <w:rFonts w:asciiTheme="majorBidi" w:hAnsiTheme="majorBidi" w:cstheme="majorBidi"/>
+          <w:i/>
+          <w:iCs/>
+          <w:sz w:val="24"/>
+          <w:szCs w:val="24"/>
+        </w:rPr>
+        <w:t>syukr</w:t>
+      </w:r>
+      <w:proofErr w:type="spellEnd"/>
+      <w:r>
+        <w:rPr>
+          <w:rFonts w:asciiTheme="majorBidi" w:hAnsiTheme="majorBidi" w:cstheme="majorBidi"/>
+          <w:sz w:val="24"/>
+          <w:szCs w:val="24"/>
+        </w:rPr>
+        <w:t xml:space="preserve"> dan </w:t>
+      </w:r>
+      <w:r>
+        <w:rPr>
+          <w:rFonts w:asciiTheme="majorBidi" w:hAnsiTheme="majorBidi" w:cstheme="majorBidi"/>
+          <w:i/>
+          <w:iCs/>
+          <w:sz w:val="24"/>
+          <w:szCs w:val="24"/>
+        </w:rPr>
+        <w:t xml:space="preserve">muhasabah </w:t>
+      </w:r>
+      <w:r>
+        <w:rPr>
+          <w:rFonts w:asciiTheme="majorBidi" w:hAnsiTheme="majorBidi" w:cstheme="majorBidi"/>
+          <w:sz w:val="24"/>
+          <w:szCs w:val="24"/>
+        </w:rPr>
+        <w:t xml:space="preserve">yang harus diamalkan dalam kehidupan sehari-hari. </w:t>
       </w:r>
     </w:p>
     <w:p>
@@ -471,15 +631,7 @@
           <w:sz w:val="24"/>
           <w:szCs w:val="24"/>
         </w:rPr>
-        <w:t xml:space="preserve">Saat ini teknologi berkembang dengan sangat pesat sehingga untuk berkomunikasi dan mendapatkan informasi tidak lagi terbatas oleh jarak dan waktu. Perkembangan teknologi komputer yang terus berlanjut membawa dampak </w:t>
-      </w:r>
-      <w:r>
-        <w:rPr>
-          <w:rFonts w:asciiTheme="majorBidi" w:hAnsiTheme="majorBidi" w:cstheme="majorBidi"/>
-          <w:sz w:val="24"/>
-          <w:szCs w:val="24"/>
-        </w:rPr>
-        <w:t>pada proses pengolahan data dan penyimpanan informasi sesuai kebutuhan. Sehingga setiap hal dapat dilakukan dengan lebih cepat juga praktis</w:t>
+        <w:t>Dalam hal ini Allah memberikan gambaran tentang putus asa Q.S Yusuf /12:87</w:t>
       </w:r>
     </w:p>
     <w:p>
@@ -489,6 +641,76 @@
         <w:jc w:val="both"/>
         <w:rPr>
           <w:rFonts w:asciiTheme="majorBidi" w:hAnsiTheme="majorBidi" w:cstheme="majorBidi"/>
+          <w:b/>
+          <w:bCs/>
+          <w:sz w:val="24"/>
+          <w:szCs w:val="24"/>
+        </w:rPr>
+      </w:pPr>
+      <w:r>
+        <w:rPr>
+          <w:rFonts w:asciiTheme="majorBidi" w:hAnsiTheme="majorBidi" w:cstheme="majorBidi"/>
+          <w:b/>
+          <w:bCs/>
+          <w:sz w:val="24"/>
+          <w:szCs w:val="24"/>
+        </w:rPr>
+        <w:t>AYAT</w:t>
+      </w:r>
+    </w:p>
+    <w:p>
+      <w:pPr>
+        <w:spacing w:line="240" w:lineRule="auto"/>
+        <w:jc w:val="both"/>
+        <w:rPr>
+          <w:rFonts w:asciiTheme="majorBidi" w:hAnsiTheme="majorBidi" w:cstheme="majorBidi"/>
+          <w:sz w:val="24"/>
+          <w:szCs w:val="24"/>
+        </w:rPr>
+      </w:pPr>
+      <w:r>
+        <w:rPr>
+          <w:rFonts w:asciiTheme="majorBidi" w:hAnsiTheme="majorBidi" w:cstheme="majorBidi"/>
+          <w:sz w:val="24"/>
+          <w:szCs w:val="24"/>
+        </w:rPr>
+        <w:t>Terjemahannya:</w:t>
+      </w:r>
+    </w:p>
+    <w:p>
+      <w:pPr>
+        <w:spacing w:line="240" w:lineRule="auto"/>
+        <w:jc w:val="both"/>
+        <w:rPr>
+          <w:rFonts w:asciiTheme="majorBidi" w:hAnsiTheme="majorBidi" w:cstheme="majorBidi"/>
+          <w:sz w:val="24"/>
+          <w:szCs w:val="24"/>
+        </w:rPr>
+      </w:pPr>
+      <w:r>
+        <w:rPr>
+          <w:rFonts w:asciiTheme="majorBidi" w:hAnsiTheme="majorBidi" w:cstheme="majorBidi"/>
+          <w:sz w:val="24"/>
+          <w:szCs w:val="24"/>
+        </w:rPr>
+        <w:tab/>
+        <w:t xml:space="preserve">“Hai anak-anakku, pergilah kamu, maka carilah berita tentang Yusuf dan saudaranya dan jangan kamu putus asa dari rahmat Allah. Sesungguhnya tiada berputus asa dari rahmat Allah, melainkan </w:t>
+      </w:r>
+      <w:r>
+        <w:rPr>
+          <w:rFonts w:asciiTheme="majorBidi" w:hAnsiTheme="majorBidi" w:cstheme="majorBidi"/>
+          <w:sz w:val="24"/>
+          <w:szCs w:val="24"/>
+        </w:rPr>
+        <w:t>kaum yang kafir”</w:t>
+      </w:r>
+    </w:p>
+    <w:p>
+      <w:pPr>
+        <w:spacing w:line="240" w:lineRule="auto"/>
+        <w:jc w:val="both"/>
+        <w:rPr>
+          <w:rFonts w:asciiTheme="majorBidi" w:hAnsiTheme="majorBidi" w:cstheme="majorBidi"/>
           <w:sz w:val="24"/>
           <w:szCs w:val="24"/>
         </w:rPr>
@@ -511,7 +733,41 @@
           <w:sz w:val="24"/>
           <w:szCs w:val="24"/>
         </w:rPr>
-        <w:t xml:space="preserve">Media sosial menawarkan kemudahan dalam interaksi dan komunikasi dengan tidak tatap muka secara langsung. Memanfaatkan sosial media adalah salah satu cara untuk menyebarkan apa yang kita miliki dan apa yang kita bisa, namun terkadang kita sulit menemukan mahasiswa UINAM yang berbakat dan siap untuk terjun kelapangan kerja dikarenakan platform yang digunakan terlalu besar dan memiliki database global yang menyulitkan untuk kita memfilter mahasiswa berbakat. Selain itu banyak juga mahasiswa yang kesulitan ingin menunjukkan bakat dan kemampuan mereka dengan mengikuti olimpiade atau kompetisi skala kampus maupun daerah/nasional, ini </w:t>
+        <w:t xml:space="preserve">Pada ayat </w:t>
+      </w:r>
+      <w:r>
+        <w:rPr>
+          <w:rFonts w:asciiTheme="majorBidi" w:hAnsiTheme="majorBidi" w:cstheme="majorBidi"/>
+          <w:sz w:val="24"/>
+          <w:szCs w:val="24"/>
+        </w:rPr>
+        <w:t xml:space="preserve">diatas, </w:t>
+      </w:r>
+      <w:r>
+        <w:rPr>
+          <w:rFonts w:asciiTheme="majorBidi" w:hAnsiTheme="majorBidi" w:cstheme="majorBidi"/>
+          <w:sz w:val="24"/>
+          <w:szCs w:val="24"/>
+        </w:rPr>
+        <w:t xml:space="preserve">Allah mengisahkan Yakub tatkala menghimbau putra-putrinya agar mereka pergi mencari berita tentang Yusuf dari saudaranya Benyamin. Ia memberi semangat kepada mereka agar tidak putus asa dari rahmat Allah dan agar tetap berharap akan menemukan Yusuf dan saudaranya, karena hanya orang </w:t>
+      </w:r>
+      <w:proofErr w:type="spellStart"/>
+      <w:r>
+        <w:rPr>
+          <w:rFonts w:asciiTheme="majorBidi" w:hAnsiTheme="majorBidi" w:cstheme="majorBidi"/>
+          <w:sz w:val="24"/>
+          <w:szCs w:val="24"/>
+        </w:rPr>
+        <w:t>kafirlah</w:t>
+      </w:r>
+      <w:proofErr w:type="spellEnd"/>
+      <w:r>
+        <w:rPr>
+          <w:rFonts w:asciiTheme="majorBidi" w:hAnsiTheme="majorBidi" w:cstheme="majorBidi"/>
+          <w:sz w:val="24"/>
+          <w:szCs w:val="24"/>
+        </w:rPr>
+        <w:t xml:space="preserve"> yang lekas </w:t>
       </w:r>
       <w:r>
         <w:rPr>
@@ -520,7 +776,7 @@
           <w:szCs w:val="24"/>
         </w:rPr>
         <w:lastRenderedPageBreak/>
-        <w:t xml:space="preserve">dikarenakan banyaknya mahasiswa yang tidak tampak kemampuan bakat yang dia miliki. </w:t>
+        <w:t xml:space="preserve">berputus asa. Sesungguhnya agama islam memerintahkan kepada semua agar kita percaya diri dan tidak putus asa dalam mencari rahmat dan hidayah Allah SWT, serta diwajibkan berikhtiar kepada Allah SWT karena semua masalah pasti ada jalan keluarnya. </w:t>
       </w:r>
     </w:p>
     <w:p>
@@ -540,6 +796,114 @@
           <w:sz w:val="24"/>
           <w:szCs w:val="24"/>
         </w:rPr>
+        <w:t>Saat ini teknologi berkembang dengan sangat pesat sehingga untuk berkomunikasi dan mendapatkan informasi tidak lagi terbatas oleh jarak dan waktu. Perkembangan teknologi yang terus berlanjut membawa dampak pada proses pengolahan data dan penyimpanan informasi sesuai kebutuhan. Sehingga setiap hal dapat dilakukan dengan lebih cepat juga praktis. Salah satu hal yang menjadi trend saat ini adalah kegiatan berbasis internet dalam penggunaan website dan aplikasi yang dapat membantu kegiatan manusia.</w:t>
+      </w:r>
+      <w:r>
+        <w:rPr>
+          <w:rFonts w:asciiTheme="majorBidi" w:hAnsiTheme="majorBidi" w:cstheme="majorBidi"/>
+          <w:sz w:val="24"/>
+          <w:szCs w:val="24"/>
+        </w:rPr>
+        <w:t xml:space="preserve"> </w:t>
+      </w:r>
+    </w:p>
+    <w:p>
+      <w:pPr>
+        <w:spacing w:line="480" w:lineRule="auto"/>
+        <w:ind w:firstLine="720"/>
+        <w:jc w:val="both"/>
+        <w:rPr>
+          <w:rFonts w:asciiTheme="majorBidi" w:hAnsiTheme="majorBidi" w:cstheme="majorBidi"/>
+          <w:sz w:val="24"/>
+          <w:szCs w:val="24"/>
+        </w:rPr>
+      </w:pPr>
+      <w:r>
+        <w:rPr>
+          <w:rFonts w:asciiTheme="majorBidi" w:hAnsiTheme="majorBidi" w:cstheme="majorBidi"/>
+          <w:sz w:val="24"/>
+          <w:szCs w:val="24"/>
+        </w:rPr>
+        <w:t>Sulitnya mendapatkan pekerjaan adalah salah satu akibat dari permasalahan terkait kesulitan pengutaraan kelebihan dan kemampuan. Sebab tingkat pendidikan yang tinggi dan kelulusan yang baik ternyata tidak bisa dijadikan jaminan untuk mendapatkan pekerjaan yang sesuai dengan latar belakang dan keinginan. Hal ini terbukti dari tingginya pengangguran terbuka pengangguran akademik yang ada di Indonesia.</w:t>
+      </w:r>
+    </w:p>
+    <w:p>
+      <w:pPr>
+        <w:spacing w:line="480" w:lineRule="auto"/>
+        <w:ind w:firstLine="720"/>
+        <w:jc w:val="both"/>
+        <w:rPr>
+          <w:rFonts w:asciiTheme="majorBidi" w:hAnsiTheme="majorBidi" w:cstheme="majorBidi"/>
+          <w:sz w:val="24"/>
+          <w:szCs w:val="24"/>
+        </w:rPr>
+      </w:pPr>
+      <w:r>
+        <w:rPr>
+          <w:rFonts w:asciiTheme="majorBidi" w:hAnsiTheme="majorBidi" w:cstheme="majorBidi"/>
+          <w:sz w:val="24"/>
+          <w:szCs w:val="24"/>
+        </w:rPr>
+        <w:t>Dalam mencari informasi lowongan pekerjaan</w:t>
+      </w:r>
+      <w:r>
+        <w:rPr>
+          <w:rFonts w:asciiTheme="majorBidi" w:hAnsiTheme="majorBidi" w:cstheme="majorBidi"/>
+          <w:sz w:val="24"/>
+          <w:szCs w:val="24"/>
+        </w:rPr>
+        <w:t xml:space="preserve"> tidak hanya dapat dilihat melalui media cetak saja tetapi juga dapat diakses secara online. Hingga saat ini telah banyak situs web atau aplikasi penyedia informasi lowongan kerja, </w:t>
+      </w:r>
+    </w:p>
+    <w:p>
+      <w:pPr>
+        <w:spacing w:line="480" w:lineRule="auto"/>
+        <w:ind w:firstLine="720"/>
+        <w:jc w:val="both"/>
+        <w:rPr>
+          <w:rFonts w:asciiTheme="majorBidi" w:hAnsiTheme="majorBidi" w:cstheme="majorBidi"/>
+          <w:sz w:val="24"/>
+          <w:szCs w:val="24"/>
+        </w:rPr>
+      </w:pPr>
+    </w:p>
+    <w:p>
+      <w:pPr>
+        <w:spacing w:line="480" w:lineRule="auto"/>
+        <w:ind w:firstLine="720"/>
+        <w:jc w:val="both"/>
+        <w:rPr>
+          <w:rFonts w:asciiTheme="majorBidi" w:hAnsiTheme="majorBidi" w:cstheme="majorBidi"/>
+          <w:sz w:val="24"/>
+          <w:szCs w:val="24"/>
+        </w:rPr>
+      </w:pPr>
+      <w:r>
+        <w:rPr>
+          <w:rFonts w:asciiTheme="majorBidi" w:hAnsiTheme="majorBidi" w:cstheme="majorBidi"/>
+          <w:sz w:val="24"/>
+          <w:szCs w:val="24"/>
+        </w:rPr>
+        <w:t xml:space="preserve">Media sosial menawarkan kemudahan dalam interaksi dan komunikasi dengan tidak tatap muka secara langsung. Memanfaatkan sosial media adalah salah satu cara untuk menyebarkan apa yang kita miliki dan apa yang kita bisa, namun terkadang kita sulit menemukan mahasiswa UINAM yang berbakat dan siap untuk terjun kelapangan kerja dikarenakan platform yang digunakan terlalu besar dan memiliki database global yang menyulitkan untuk kita memfilter mahasiswa berbakat. Selain itu banyak juga mahasiswa yang kesulitan ingin menunjukkan bakat dan kemampuan mereka dengan mengikuti olimpiade atau kompetisi skala kampus maupun daerah/nasional, ini dikarenakan banyaknya mahasiswa yang tidak tampak kemampuan bakat yang dia miliki. </w:t>
+      </w:r>
+    </w:p>
+    <w:p>
+      <w:pPr>
+        <w:spacing w:line="480" w:lineRule="auto"/>
+        <w:ind w:firstLine="720"/>
+        <w:jc w:val="both"/>
+        <w:rPr>
+          <w:rFonts w:asciiTheme="majorBidi" w:hAnsiTheme="majorBidi" w:cstheme="majorBidi"/>
+          <w:sz w:val="24"/>
+          <w:szCs w:val="24"/>
+        </w:rPr>
+      </w:pPr>
+      <w:r>
+        <w:rPr>
+          <w:rFonts w:asciiTheme="majorBidi" w:hAnsiTheme="majorBidi" w:cstheme="majorBidi"/>
+          <w:sz w:val="24"/>
+          <w:szCs w:val="24"/>
+        </w:rPr>
         <w:t xml:space="preserve">Media sosial juga memudahkan kita untuk mendapatkan informasi yang </w:t>
       </w:r>
       <w:r>
@@ -642,7 +1006,16 @@
           <w:sz w:val="24"/>
           <w:szCs w:val="24"/>
         </w:rPr>
-        <w:t>seperti ini adalah bukan hal yang buruk dikarenakan membuat kita agar berhati-hati dalam menanggapi sebuah informasi yang tidak jelas, tetapi membuat orang untuk memiliki rasa kepercayaan terhadap suatu sumber adalah hal yang perlu kita lakukan juga. Maka dari itu penulis telah memikirkan suatu penelitian yang berjudul “Perancangan Aplikasi Sosial Media Kampus Berbasis Android Studi Kasus UIN Alauddin Makassar”.</w:t>
+        <w:t xml:space="preserve">seperti ini adalah bukan hal yang buruk dikarenakan membuat kita agar berhati-hati dalam menanggapi sebuah informasi yang </w:t>
+      </w:r>
+      <w:r>
+        <w:rPr>
+          <w:rFonts w:asciiTheme="majorBidi" w:hAnsiTheme="majorBidi" w:cstheme="majorBidi"/>
+          <w:sz w:val="24"/>
+          <w:szCs w:val="24"/>
+        </w:rPr>
+        <w:lastRenderedPageBreak/>
+        <w:t>tidak jelas, tetapi membuat orang untuk memiliki rasa kepercayaan terhadap suatu sumber adalah hal yang perlu kita lakukan juga. Maka dari itu penulis telah memikirkan suatu penelitian yang berjudul “Perancangan Aplikasi Sosial Media Kampus Berbasis Android Studi Kasus UIN Alauddin Makassar”.</w:t>
       </w:r>
     </w:p>
     <w:p>
@@ -750,23 +1123,45 @@
           <w:szCs w:val="24"/>
         </w:rPr>
       </w:pPr>
-      <w:proofErr w:type="spellStart"/>
-      <w:r>
-        <w:rPr>
-          <w:rFonts w:asciiTheme="majorBidi" w:hAnsiTheme="majorBidi" w:cstheme="majorBidi"/>
-          <w:sz w:val="24"/>
-          <w:szCs w:val="24"/>
-        </w:rPr>
-        <w:t>Terjemahnya</w:t>
-      </w:r>
-      <w:proofErr w:type="spellEnd"/>
-      <w:r>
-        <w:rPr>
-          <w:rFonts w:asciiTheme="majorBidi" w:hAnsiTheme="majorBidi" w:cstheme="majorBidi"/>
-          <w:sz w:val="24"/>
-          <w:szCs w:val="24"/>
-        </w:rPr>
-        <w:t>:</w:t>
+      <w:r>
+        <w:rPr>
+          <w:rFonts w:asciiTheme="majorBidi" w:hAnsiTheme="majorBidi" w:cstheme="majorBidi"/>
+          <w:sz w:val="24"/>
+          <w:szCs w:val="24"/>
+        </w:rPr>
+        <w:t>Terjemah</w:t>
+      </w:r>
+      <w:r>
+        <w:rPr>
+          <w:rFonts w:asciiTheme="majorBidi" w:hAnsiTheme="majorBidi" w:cstheme="majorBidi"/>
+          <w:sz w:val="24"/>
+          <w:szCs w:val="24"/>
+        </w:rPr>
+        <w:t>a</w:t>
+      </w:r>
+      <w:r>
+        <w:rPr>
+          <w:rFonts w:asciiTheme="majorBidi" w:hAnsiTheme="majorBidi" w:cstheme="majorBidi"/>
+          <w:sz w:val="24"/>
+          <w:szCs w:val="24"/>
+        </w:rPr>
+        <w:t>n</w:t>
+      </w:r>
+      <w:r>
+        <w:rPr>
+          <w:rFonts w:asciiTheme="majorBidi" w:hAnsiTheme="majorBidi" w:cstheme="majorBidi"/>
+          <w:sz w:val="24"/>
+          <w:szCs w:val="24"/>
+        </w:rPr>
+        <w:t>n</w:t>
+      </w:r>
+      <w:r>
+        <w:rPr>
+          <w:rFonts w:asciiTheme="majorBidi" w:hAnsiTheme="majorBidi" w:cstheme="majorBidi"/>
+          <w:sz w:val="24"/>
+          <w:szCs w:val="24"/>
+        </w:rPr>
+        <w:t>ya:</w:t>
       </w:r>
     </w:p>
     <w:p>
@@ -785,7 +1180,6 @@
           <w:sz w:val="24"/>
           <w:szCs w:val="24"/>
         </w:rPr>
-        <w:lastRenderedPageBreak/>
         <w:t xml:space="preserve">     “Hai orang-orang yang beriman apabila kamu dikatakan kepadaMu: “</w:t>
       </w:r>
       <w:proofErr w:type="spellStart"/>
@@ -1154,6 +1548,7 @@
           <w:sz w:val="24"/>
           <w:szCs w:val="24"/>
         </w:rPr>
+        <w:lastRenderedPageBreak/>
         <w:t xml:space="preserve">Dari ayat ini menjelaskan bagaimana pentingnya media sosial </w:t>
       </w:r>
       <w:r>
@@ -1206,16 +1601,7 @@
           <w:sz w:val="24"/>
           <w:szCs w:val="24"/>
         </w:rPr>
-        <w:t xml:space="preserve"> kemampuan dan bakatnya, agar baik mahasiswa yang aktif maupun yang telah sarjana dapat terdata baik, hal ini berguna bagi pihak yang berniat untuk mencari talenta sesuai kebutuhannya yang </w:t>
-      </w:r>
-      <w:r>
-        <w:rPr>
-          <w:rFonts w:asciiTheme="majorBidi" w:hAnsiTheme="majorBidi" w:cstheme="majorBidi"/>
-          <w:sz w:val="24"/>
-          <w:szCs w:val="24"/>
-        </w:rPr>
-        <w:lastRenderedPageBreak/>
-        <w:t>mengutamakan mahasiswa UINAM memudahkan untuk mencari dan memilih orang yang tepat. Sebagai Contoh: “Seorang dosen UINAM yang ingin mencari mahasiswanya yang berbakat yang memiliki kemampuan hafalan 30 Jus”. Dari contoh tersebut dosen akan lebih mudah untuk menemukan mahasiswa yang dimaksud dengan menggunakan Aplikasi Sosial Media dari judul penelitian. Selain itu berbagai informasi-informasi yang dibagikan akan menjadi tidak diragukan dengan jelas nya sumber dari pihak penyebar, misal informasi resmi dari pihak Kampus, informasi kegiatan dari organisasi/UKM, ataupun dari pihak marketing yang bekerjasama ingin menawarkan jualan/produk mereka.</w:t>
+        <w:t xml:space="preserve"> kemampuan dan bakatnya, agar baik mahasiswa yang aktif maupun yang telah sarjana dapat terdata baik, hal ini berguna bagi pihak yang berniat untuk mencari talenta sesuai kebutuhannya yang mengutamakan mahasiswa UINAM memudahkan untuk mencari dan memilih orang yang tepat. Sebagai Contoh: “Seorang dosen UINAM yang ingin mencari mahasiswanya yang berbakat yang memiliki kemampuan hafalan 30 Jus”. Dari contoh tersebut dosen akan lebih mudah untuk menemukan mahasiswa yang dimaksud dengan menggunakan Aplikasi Sosial Media dari judul penelitian. Selain itu berbagai informasi-informasi yang dibagikan akan menjadi tidak diragukan dengan jelas nya sumber dari pihak penyebar, misal informasi resmi dari pihak Kampus, informasi kegiatan dari organisasi/UKM, ataupun dari pihak marketing yang bekerjasama ingin menawarkan jualan/produk mereka.</w:t>
       </w:r>
     </w:p>
     <w:p>
@@ -1280,6 +1666,7 @@
           <w:szCs w:val="24"/>
           <w:lang w:val="en-US"/>
         </w:rPr>
+        <w:lastRenderedPageBreak/>
         <w:t xml:space="preserve">Dari latar belakang yang diuraikan diatas, </w:t>
       </w:r>
       <w:r>
@@ -1517,15 +1904,7 @@
           <w:rFonts w:asciiTheme="majorBidi" w:hAnsiTheme="majorBidi" w:cstheme="majorBidi"/>
           <w:lang w:val="en-US"/>
         </w:rPr>
-        <w:t xml:space="preserve"> tugas akhir ini lebih terarah, maka penelitian ini </w:t>
-      </w:r>
-      <w:r>
-        <w:rPr>
-          <w:rFonts w:asciiTheme="majorBidi" w:hAnsiTheme="majorBidi" w:cstheme="majorBidi"/>
-          <w:lang w:val="en-US"/>
-        </w:rPr>
-        <w:lastRenderedPageBreak/>
-        <w:t>difokuskan pada pembahasan sebagai berikut:</w:t>
+        <w:t xml:space="preserve"> tugas akhir ini lebih terarah, maka penelitian ini difokuskan pada pembahasan sebagai berikut:</w:t>
       </w:r>
     </w:p>
     <w:p>
@@ -1899,7 +2278,6 @@
           <w:rFonts w:asciiTheme="majorBidi" w:hAnsiTheme="majorBidi" w:cstheme="majorBidi"/>
           <w:lang w:val="en-US"/>
         </w:rPr>
-        <w:lastRenderedPageBreak/>
         <w:t xml:space="preserve">Pengguna selain dari internal UIN Alauddin Makassar dapat memanfaatkan </w:t>
       </w:r>
       <w:r>
@@ -2121,9 +2499,8 @@
           <w:bCs/>
           <w:lang w:val="en-US"/>
         </w:rPr>
-        <w:t xml:space="preserve">“Rancang Bangun Aplikasi Pemilihan Minat Bakat Pada SMA Negeri 1 </w:t>
-      </w:r>
-      <w:proofErr w:type="spellStart"/>
+        <w:t xml:space="preserve">“Rancang Bangun Aplikasi </w:t>
+      </w:r>
       <w:r>
         <w:rPr>
           <w:rFonts w:asciiTheme="majorBidi" w:hAnsiTheme="majorBidi" w:cstheme="majorBidi"/>
@@ -2131,9 +2508,10 @@
           <w:bCs/>
           <w:lang w:val="en-US"/>
         </w:rPr>
-        <w:t>Tinggimoncong</w:t>
-      </w:r>
-      <w:proofErr w:type="spellEnd"/>
+        <w:lastRenderedPageBreak/>
+        <w:t xml:space="preserve">Pemilihan Minat Bakat Pada SMA Negeri 1 </w:t>
+      </w:r>
+      <w:proofErr w:type="spellStart"/>
       <w:r>
         <w:rPr>
           <w:rFonts w:asciiTheme="majorBidi" w:hAnsiTheme="majorBidi" w:cstheme="majorBidi"/>
@@ -2141,6 +2519,16 @@
           <w:bCs/>
           <w:lang w:val="en-US"/>
         </w:rPr>
+        <w:t>Tinggimoncong</w:t>
+      </w:r>
+      <w:proofErr w:type="spellEnd"/>
+      <w:r>
+        <w:rPr>
+          <w:rFonts w:asciiTheme="majorBidi" w:hAnsiTheme="majorBidi" w:cstheme="majorBidi"/>
+          <w:b/>
+          <w:bCs/>
+          <w:lang w:val="en-US"/>
+        </w:rPr>
         <w:t xml:space="preserve"> Berbasis Web”</w:t>
       </w:r>
       <w:r>
@@ -2197,15 +2585,7 @@
           <w:rFonts w:asciiTheme="majorBidi" w:hAnsiTheme="majorBidi" w:cstheme="majorBidi"/>
           <w:lang w:val="en-US"/>
         </w:rPr>
-        <w:t xml:space="preserve">. Sedangkan </w:t>
-      </w:r>
-      <w:r>
-        <w:rPr>
-          <w:rFonts w:asciiTheme="majorBidi" w:hAnsiTheme="majorBidi" w:cstheme="majorBidi"/>
-          <w:lang w:val="en-US"/>
-        </w:rPr>
-        <w:lastRenderedPageBreak/>
-        <w:t>perbedaan dari penelitian ini adalah penelitian diatas hanya berfungsi untuk menentukan minat, sedangkan penelitian yang akan dibangun adalah memberikan wadah bagi pengguna dalam hal ini mahasiswa UIN Alauddin Makassar untuk menunjukkan bakat dan kemampuan yang dia miliki dan menyediakan layanan perekrutan berdasarkan kategori minta masing-masing.</w:t>
+        <w:t>. Sedangkan perbedaan dari penelitian ini adalah penelitian diatas hanya berfungsi untuk menentukan minat, sedangkan penelitian yang akan dibangun adalah memberikan wadah bagi pengguna dalam hal ini mahasiswa UIN Alauddin Makassar untuk menunjukkan bakat dan kemampuan yang dia miliki dan menyediakan layanan perekrutan berdasarkan kategori minta masing-masing.</w:t>
       </w:r>
     </w:p>
     <w:p>
@@ -2304,7 +2684,15 @@
           <w:rFonts w:asciiTheme="majorBidi" w:hAnsiTheme="majorBidi" w:cstheme="majorBidi"/>
           <w:lang w:val="en-US"/>
         </w:rPr>
-        <w:t xml:space="preserve">akan dikembangkan. Persamaan adalah kedua sistem sama-sama akan menampilkan informasi lowongan pekerjaan berdasarkan yang diminati dan dengan memberikan kemudahan kepada pengguna untuk mengajukan lamaran. Sedangkan perbedaan adalah sistem yang akan dibangun tidak hanya menampilkan informasi lowongan, tetapi juga memberikan kebebasan </w:t>
+        <w:t xml:space="preserve">akan dikembangkan. Persamaan adalah kedua sistem sama-sama akan menampilkan informasi lowongan pekerjaan </w:t>
+      </w:r>
+      <w:r>
+        <w:rPr>
+          <w:rFonts w:asciiTheme="majorBidi" w:hAnsiTheme="majorBidi" w:cstheme="majorBidi"/>
+          <w:lang w:val="en-US"/>
+        </w:rPr>
+        <w:lastRenderedPageBreak/>
+        <w:t xml:space="preserve">berdasarkan yang diminati dan dengan memberikan kemudahan kepada pengguna untuk mengajukan lamaran. Sedangkan perbedaan adalah sistem yang akan dibangun tidak hanya menampilkan informasi lowongan, tetapi juga memberikan kebebasan </w:t>
       </w:r>
       <w:proofErr w:type="spellStart"/>
       <w:r>
@@ -2413,7 +2801,6 @@
           <w:rFonts w:asciiTheme="majorBidi" w:hAnsiTheme="majorBidi" w:cstheme="majorBidi"/>
           <w:lang w:val="en-US"/>
         </w:rPr>
-        <w:lastRenderedPageBreak/>
         <w:t>Berdasarkan fokus penelitian yang dijelaskan, maka tujuan yang ingin dicapai dalam penelitian ini adalah</w:t>
       </w:r>
       <w:r>
@@ -2558,7 +2945,15 @@
           <w:rFonts w:asciiTheme="majorBidi" w:hAnsiTheme="majorBidi" w:cstheme="majorBidi"/>
           <w:lang w:val="en-US"/>
         </w:rPr>
-        <w:t>penelitian ini dapat menambah wawasan konseptual dan referensi tentang permasalahan dalam sistem terutama bagi para peneliti yang mengkaji dan meneliti lebih lanjut lagi terhadap pengembangan sosial media ataupun pencarian pekerjaan untuk mahasiswa.</w:t>
+        <w:t xml:space="preserve">penelitian ini dapat menambah wawasan konseptual dan </w:t>
+      </w:r>
+      <w:r>
+        <w:rPr>
+          <w:rFonts w:asciiTheme="majorBidi" w:hAnsiTheme="majorBidi" w:cstheme="majorBidi"/>
+          <w:lang w:val="en-US"/>
+        </w:rPr>
+        <w:lastRenderedPageBreak/>
+        <w:t>referensi tentang permasalahan dalam sistem terutama bagi para peneliti yang mengkaji dan meneliti lebih lanjut lagi terhadap pengembangan sosial media ataupun pencarian pekerjaan untuk mahasiswa.</w:t>
       </w:r>
     </w:p>
     <w:p>
@@ -2667,7 +3062,6 @@
           <w:sz w:val="24"/>
           <w:szCs w:val="24"/>
         </w:rPr>
-        <w:lastRenderedPageBreak/>
         <w:t>Memberikan kemudahan dalam proses membagikan keterampilan ataupun memperoleh pekerjaan berdasarkan kemampuan diri masing-masing</w:t>
       </w:r>
     </w:p>
@@ -2850,6 +3244,7 @@
           <w:iCs/>
           <w:lang w:val="en-US"/>
         </w:rPr>
+        <w:lastRenderedPageBreak/>
         <w:t>Tinjauan Teoritis</w:t>
       </w:r>
       <w:r>
@@ -2968,15 +3363,7 @@
           <w:rFonts w:asciiTheme="majorBidi" w:hAnsiTheme="majorBidi" w:cstheme="majorBidi"/>
           <w:lang w:val="en-US"/>
         </w:rPr>
-        <w:t xml:space="preserve">Komponen Sistem. Suatu sistem terdiri </w:t>
-      </w:r>
-      <w:r>
-        <w:rPr>
-          <w:rFonts w:asciiTheme="majorBidi" w:hAnsiTheme="majorBidi" w:cstheme="majorBidi"/>
-          <w:lang w:val="en-US"/>
-        </w:rPr>
-        <w:lastRenderedPageBreak/>
-        <w:t>dari sejumlah komponen yang saling berinteraksi yang bekerja sama membentuk satu kesatuan.</w:t>
+        <w:t>Komponen Sistem. Suatu sistem terdiri dari sejumlah komponen yang saling berinteraksi yang bekerja sama membentuk satu kesatuan.</w:t>
       </w:r>
       <w:r>
         <w:rPr>
@@ -3005,25 +3392,7 @@
           <w:noProof/>
           <w:lang w:val="en-US"/>
         </w:rPr>
-        <w:t>(</w:t>
-      </w:r>
-      <w:proofErr w:type="spellStart"/>
-      <w:r>
-        <w:rPr>
-          <w:rFonts w:asciiTheme="majorBidi" w:hAnsiTheme="majorBidi" w:cstheme="majorBidi"/>
-          <w:noProof/>
-          <w:lang w:val="en-US"/>
-        </w:rPr>
-        <w:t>Sutabri</w:t>
-      </w:r>
-      <w:proofErr w:type="spellEnd"/>
-      <w:r>
-        <w:rPr>
-          <w:rFonts w:asciiTheme="majorBidi" w:hAnsiTheme="majorBidi" w:cstheme="majorBidi"/>
-          <w:noProof/>
-          <w:lang w:val="en-US"/>
-        </w:rPr>
-        <w:t>, 2012)</w:t>
+        <w:t>(Sutabri, 2012)</w:t>
       </w:r>
       <w:r>
         <w:rPr>
@@ -3382,11 +3751,7 @@
         <w:t>. SQL</w:t>
       </w:r>
       <w:r>
-        <w:t xml:space="preserve"> adalah sebuah konsep pengoperasian database, terutama untuk pemilihan atau seleksi dan pemasukan data, yang </w:t>
-      </w:r>
-      <w:r>
-        <w:lastRenderedPageBreak/>
-        <w:t>memungkinkan pengoperasian data dikerjakan dengan mudah dan cepat secara otomatis.</w:t>
+        <w:t xml:space="preserve"> adalah sebuah konsep pengoperasian database, terutama untuk pemilihan atau seleksi dan pemasukan data, yang memungkinkan pengoperasian data dikerjakan dengan mudah dan cepat secara otomatis.</w:t>
       </w:r>
       <w:r>
         <w:fldChar w:fldCharType="begin" w:fldLock="1"/>
@@ -3512,25 +3877,7 @@
           <w:noProof/>
           <w:lang w:val="en-US"/>
         </w:rPr>
-        <w:t>(</w:t>
-      </w:r>
-      <w:proofErr w:type="spellStart"/>
-      <w:r>
-        <w:rPr>
-          <w:rFonts w:asciiTheme="majorBidi" w:hAnsiTheme="majorBidi" w:cstheme="majorBidi"/>
-          <w:noProof/>
-          <w:lang w:val="en-US"/>
-        </w:rPr>
-        <w:t>Rozalita</w:t>
-      </w:r>
-      <w:proofErr w:type="spellEnd"/>
-      <w:r>
-        <w:rPr>
-          <w:rFonts w:asciiTheme="majorBidi" w:hAnsiTheme="majorBidi" w:cstheme="majorBidi"/>
-          <w:noProof/>
-          <w:lang w:val="en-US"/>
-        </w:rPr>
-        <w:t xml:space="preserve"> &amp; Prasetyo, 2018)</w:t>
+        <w:t>(Rozalita &amp; Prasetyo, 2018)</w:t>
       </w:r>
       <w:r>
         <w:rPr>
@@ -3677,6 +4024,7 @@
           <w:bCs/>
           <w:lang w:val="en-US"/>
         </w:rPr>
+        <w:lastRenderedPageBreak/>
         <w:t>Sosial Media</w:t>
       </w:r>
     </w:p>
@@ -3747,15 +4095,7 @@
           <w:rFonts w:asciiTheme="majorBidi" w:hAnsiTheme="majorBidi" w:cstheme="majorBidi"/>
           <w:lang w:val="en-US"/>
         </w:rPr>
-        <w:t xml:space="preserve">Jadi dapat disimpulkan bahwa media sosial adalah suatu alat atau perantara yang digunakan untuk berinteraksi dan berkomunikasi antara </w:t>
-      </w:r>
-      <w:r>
-        <w:rPr>
-          <w:rFonts w:asciiTheme="majorBidi" w:hAnsiTheme="majorBidi" w:cstheme="majorBidi"/>
-          <w:lang w:val="en-US"/>
-        </w:rPr>
-        <w:lastRenderedPageBreak/>
-        <w:t xml:space="preserve">seseorang dengan orang lain yang banyak memberikan kontribusi atau manfaat bagi masyarakat. Beberapa media </w:t>
+        <w:t xml:space="preserve">Jadi dapat disimpulkan bahwa media sosial adalah suatu alat atau perantara yang digunakan untuk berinteraksi dan berkomunikasi antara seseorang dengan orang lain yang banyak memberikan kontribusi atau manfaat bagi masyarakat. Beberapa media </w:t>
       </w:r>
       <w:r>
         <w:rPr>
@@ -3943,6 +4283,7 @@
           <w:iCs/>
           <w:lang w:val="en-US"/>
         </w:rPr>
+        <w:lastRenderedPageBreak/>
         <w:t>Metode Penelitian</w:t>
       </w:r>
     </w:p>
@@ -3992,15 +4333,7 @@
           <w:rFonts w:asciiTheme="majorBidi" w:hAnsiTheme="majorBidi" w:cstheme="majorBidi"/>
           <w:lang w:val="en-US"/>
         </w:rPr>
-        <w:t xml:space="preserve"> penelitian yang digunakan adalah metode kualitatif. Penelitian kualitatif adalah penelitian yang menghasilkan dan mengelola data yang sifatnya deskriptif seperti, transkripsi wawancara, catatan lapangan, gambar, foto, rekaman video dan lain-lain. Dalam penelitian kualitatif perlu menekankan pada pentingnya kedekatan pada orang-orang dan situasi penelitian agar peneliti memperoleh penjelasan tentang realitas dan kondisi </w:t>
-      </w:r>
-      <w:r>
-        <w:rPr>
-          <w:rFonts w:asciiTheme="majorBidi" w:hAnsiTheme="majorBidi" w:cstheme="majorBidi"/>
-          <w:lang w:val="en-US"/>
-        </w:rPr>
-        <w:lastRenderedPageBreak/>
-        <w:t xml:space="preserve">kehidupan nyata </w:t>
+        <w:t xml:space="preserve"> penelitian yang digunakan adalah metode kualitatif. Penelitian kualitatif adalah penelitian yang menghasilkan dan mengelola data yang sifatnya deskriptif seperti, transkripsi wawancara, catatan lapangan, gambar, foto, rekaman video dan lain-lain. Dalam penelitian kualitatif perlu menekankan pada pentingnya kedekatan pada orang-orang dan situasi penelitian agar peneliti memperoleh penjelasan tentang realitas dan kondisi kehidupan nyata </w:t>
       </w:r>
       <w:r>
         <w:rPr>
@@ -4231,7 +4564,11 @@
         <w:t xml:space="preserve">monitoring </w:t>
       </w:r>
       <w:r>
-        <w:t>di mana peneliti hanya mengambil sumber data dan referensi yang berkaitan dengan penelitian. Sumber data juga diperoleh dari situs yang memberikan informasi terkait objek penelitian penulis</w:t>
+        <w:t xml:space="preserve">di </w:t>
+      </w:r>
+      <w:r>
+        <w:lastRenderedPageBreak/>
+        <w:t>mana peneliti hanya mengambil sumber data dan referensi yang berkaitan dengan penelitian. Sumber data juga diperoleh dari situs yang memberikan informasi terkait objek penelitian penulis</w:t>
       </w:r>
       <w:r>
         <w:t>.</w:t>
@@ -4315,7 +4652,6 @@
           <w:b/>
           <w:bCs/>
         </w:rPr>
-        <w:lastRenderedPageBreak/>
         <w:t>Wawancara</w:t>
       </w:r>
     </w:p>
@@ -4464,6 +4800,7 @@
           <w:sz w:val="24"/>
           <w:szCs w:val="24"/>
         </w:rPr>
+        <w:lastRenderedPageBreak/>
         <w:t xml:space="preserve">Perangkat keras yang digunakan untuk membuat dan menjalankan aplikasi ini adalah </w:t>
       </w:r>
       <w:r>
@@ -4704,7 +5041,6 @@
           <w:szCs w:val="24"/>
           <w:lang w:val="en-US"/>
         </w:rPr>
-        <w:lastRenderedPageBreak/>
         <w:t>Adapun perangkat lunak yang digunakan dalam menjalankan aplikasi tersebut adalah sebagai berikut:</w:t>
       </w:r>
     </w:p>
@@ -4954,7 +5290,11 @@
         <w:t>statistic</w:t>
       </w:r>
       <w:r>
-        <w:t xml:space="preserve"> dan angka yang sangat cepat dalam memperoleh data penelitian dan Adapun analisis kualitatif yaitu dengan menggunakan beberapa catatan yang menggunakan data yang sangat banyak sebagai bahan pembanding untuk memperoleh data yang akurat. Dalam penelitian ini penulis menggunakan metode pengambilan data secara kua</w:t>
+        <w:t xml:space="preserve"> dan angka yang sangat cepat dalam memperoleh data penelitian dan Adapun analisis kualitatif yaitu dengan menggunakan beberapa catatan yang </w:t>
+      </w:r>
+      <w:r>
+        <w:lastRenderedPageBreak/>
+        <w:t>menggunakan data yang sangat banyak sebagai bahan pembanding untuk memperoleh data yang akurat. Dalam penelitian ini penulis menggunakan metode pengambilan data secara kua</w:t>
       </w:r>
       <w:r>
         <w:t>l</w:t>
@@ -4989,7 +5329,6 @@
         <w:jc w:val="both"/>
       </w:pPr>
       <w:r>
-        <w:lastRenderedPageBreak/>
         <w:t>Dalam penelitian ini, penulis menggunakan metode analisis kualitatif. Analisis kualitatif merupakan penelitian yang digunakan untuk menyelidiki, menemukan, menggambarkan, dan menjelaskan kualitas atau keistimewaan dari pengaruh sosial yang tidak dapat dijelaskan, diukur atau digambarkan melalui pendekatan kuantitatif</w:t>
       </w:r>
       <w:r>
@@ -5227,6 +5566,7 @@
           <w:sz w:val="24"/>
           <w:szCs w:val="24"/>
         </w:rPr>
+        <w:lastRenderedPageBreak/>
         <w:drawing>
           <wp:inline distT="0" distB="0" distL="0" distR="0" wp14:anchorId="48968BE2" wp14:editId="52814840">
             <wp:extent cx="2566421" cy="2356109"/>
@@ -5373,7 +5713,6 @@
           <w:sz w:val="24"/>
           <w:szCs w:val="24"/>
         </w:rPr>
-        <w:lastRenderedPageBreak/>
         <w:t xml:space="preserve">Adapun keuntungan menggunakan metode </w:t>
       </w:r>
       <w:r>
@@ -5796,6 +6135,7 @@
           <w:sz w:val="24"/>
           <w:szCs w:val="24"/>
         </w:rPr>
+        <w:lastRenderedPageBreak/>
         <w:t xml:space="preserve">yang akan dieksekusi. </w:t>
       </w:r>
       <w:r>
@@ -6311,17 +6651,7 @@
           <w:sz w:val="24"/>
           <w:szCs w:val="24"/>
         </w:rPr>
-        <w:t xml:space="preserve">sudah </w:t>
-      </w:r>
-      <w:r>
-        <w:rPr>
-          <w:rFonts w:ascii="Times New Roman" w:eastAsia="Times New Roman" w:hAnsi="Times New Roman" w:cs="Times New Roman"/>
-          <w:color w:val="00000A"/>
-          <w:sz w:val="24"/>
-          <w:szCs w:val="24"/>
-        </w:rPr>
-        <w:lastRenderedPageBreak/>
-        <w:t xml:space="preserve">bagus berdasarkan terjadi </w:t>
+        <w:t xml:space="preserve">sudah bagus berdasarkan terjadi </w:t>
       </w:r>
       <w:r>
         <w:rPr>
@@ -6496,6 +6826,7 @@
           <w:sz w:val="24"/>
           <w:szCs w:val="24"/>
         </w:rPr>
+        <w:lastRenderedPageBreak/>
         <w:t>Black box</w:t>
       </w:r>
       <w:r>
@@ -6657,17 +6988,7 @@
           <w:szCs w:val="24"/>
           <w:lang w:val="en-US"/>
         </w:rPr>
-        <w:t xml:space="preserve"> dengan membandingkan waktu yang digunakan dalam </w:t>
-      </w:r>
-      <w:r>
-        <w:rPr>
-          <w:rFonts w:asciiTheme="majorBidi" w:hAnsiTheme="majorBidi" w:cstheme="majorBidi"/>
-          <w:sz w:val="24"/>
-          <w:szCs w:val="24"/>
-          <w:lang w:val="en-US"/>
-        </w:rPr>
-        <w:lastRenderedPageBreak/>
-        <w:t xml:space="preserve">mempelajari </w:t>
+        <w:t xml:space="preserve"> dengan membandingkan waktu yang digunakan dalam mempelajari </w:t>
       </w:r>
       <w:r>
         <w:rPr>
@@ -8013,6 +8334,7 @@
                 <w:sz w:val="24"/>
                 <w:szCs w:val="24"/>
               </w:rPr>
+              <w:lastRenderedPageBreak/>
               <w:t>Perancangan</w:t>
             </w:r>
           </w:p>
@@ -9842,7 +10164,6 @@
         <w:jc w:val="both"/>
       </w:pPr>
       <w:r>
-        <w:lastRenderedPageBreak/>
         <w:t>Dalam bab ini akan diuraikan latar belakang penulisan, ruang lingkup atau batasan dalam penelitian ini, tujuan yang hendak dicapai, dan manfaat yang diharapkan.</w:t>
       </w:r>
     </w:p>
@@ -9905,7 +10226,11 @@
         <w:jc w:val="both"/>
       </w:pPr>
       <w:r>
-        <w:t>Dalam bab ini akan menjelaskan tentang tata cara yang digunakan dalam penelitian berdasarkan metodologi penelitian yang dipilih. Metode yang digunakan antara lain metode pengumpulan data, menggunakan metode Wawancara, Observasi, dan Studi Literatur.</w:t>
+        <w:t xml:space="preserve">Dalam bab ini akan menjelaskan tentang tata cara yang digunakan dalam penelitian berdasarkan metodologi penelitian yang dipilih. Metode yang digunakan antara lain metode </w:t>
+      </w:r>
+      <w:r>
+        <w:lastRenderedPageBreak/>
+        <w:t>pengumpulan data, menggunakan metode Wawancara, Observasi, dan Studi Literatur.</w:t>
       </w:r>
     </w:p>
     <w:p>
@@ -9973,7 +10298,6 @@
         </w:rPr>
       </w:pPr>
       <w:r>
-        <w:lastRenderedPageBreak/>
         <w:t xml:space="preserve">Dalam bab ini akan dibahas tentang implementasi sistem dan pengujian dari sistem yang dibuat. Pengujian dilakukan secara </w:t>
       </w:r>
       <w:r>
@@ -10133,6 +10457,7 @@
           <w:bCs/>
           <w:lang w:val="en-US"/>
         </w:rPr>
+        <w:lastRenderedPageBreak/>
         <w:t xml:space="preserve">DAFTAR </w:t>
       </w:r>
       <w:r>
@@ -10409,7 +10734,6 @@
           <w:sz w:val="24"/>
           <w:szCs w:val="24"/>
         </w:rPr>
-        <w:lastRenderedPageBreak/>
         <w:t xml:space="preserve">Lestari, R. R. (2016). </w:t>
       </w:r>
       <w:r>
@@ -10671,7 +10995,17 @@
           <w:sz w:val="24"/>
           <w:szCs w:val="24"/>
         </w:rPr>
-        <w:t>. Informatika Bandung.</w:t>
+        <w:t xml:space="preserve">. </w:t>
+      </w:r>
+      <w:r>
+        <w:rPr>
+          <w:rFonts w:ascii="Times New Roman" w:hAnsi="Times New Roman" w:cs="Times New Roman"/>
+          <w:noProof/>
+          <w:sz w:val="24"/>
+          <w:szCs w:val="24"/>
+        </w:rPr>
+        <w:lastRenderedPageBreak/>
+        <w:t>Informatika Bandung.</w:t>
       </w:r>
     </w:p>
     <w:p>
@@ -14058,6 +14392,7 @@
   <w:style w:type="character" w:default="1" w:styleId="DefaultParagraphFont">
     <w:name w:val="Default Paragraph Font"/>
     <w:uiPriority w:val="1"/>
+    <w:semiHidden/>
     <w:unhideWhenUsed/>
   </w:style>
   <w:style w:type="table" w:default="1" w:styleId="TableNormal">

</xml_diff>

<commit_message>
sisa ayat dan kajian pustaka
</commit_message>
<xml_diff>
--- a/Draft/Draft1.docx
+++ b/Draft/Draft1.docx
@@ -195,7 +195,25 @@
           <w:sz w:val="24"/>
           <w:szCs w:val="24"/>
         </w:rPr>
-        <w:t>Perancangan Aplikasi Sosial Media Kampus Studi Kasus UIN Alauddin Makassar</w:t>
+        <w:t>Perancangan Aplikasi Sosial Media Kampus</w:t>
+      </w:r>
+      <w:r>
+        <w:rPr>
+          <w:rFonts w:asciiTheme="majorBidi" w:hAnsiTheme="majorBidi" w:cstheme="majorBidi"/>
+          <w:b/>
+          <w:sz w:val="24"/>
+          <w:szCs w:val="24"/>
+        </w:rPr>
+        <w:t xml:space="preserve"> Berbasis Android</w:t>
+      </w:r>
+      <w:r>
+        <w:rPr>
+          <w:rFonts w:asciiTheme="majorBidi" w:hAnsiTheme="majorBidi" w:cstheme="majorBidi"/>
+          <w:b/>
+          <w:sz w:val="24"/>
+          <w:szCs w:val="24"/>
+        </w:rPr>
+        <w:t xml:space="preserve"> Studi Kasus UIN Alauddin Makassar</w:t>
       </w:r>
     </w:p>
     <w:p>
@@ -352,7 +370,7 @@
     <w:p>
       <w:pPr>
         <w:spacing w:line="480" w:lineRule="auto"/>
-        <w:ind w:firstLine="720"/>
+        <w:ind w:firstLine="851"/>
         <w:jc w:val="both"/>
         <w:rPr>
           <w:rFonts w:asciiTheme="majorBidi" w:hAnsiTheme="majorBidi" w:cstheme="majorBidi"/>
@@ -366,71 +384,118 @@
           <w:sz w:val="24"/>
           <w:szCs w:val="24"/>
         </w:rPr>
-        <w:t>Setiap manusia memiliki bakat kemampuan dan kelebihan masing – masing. UIN Alauddin Makassar adalah salah satu kampus negeri yang terletak di Sulawesi Selatan memiliki mahasiswa aktif yang tentunya memiliki banyak talenta bidang yang berbeda-beda. UIN Alauddin Makassar merupakan kampus yang berbasis</w:t>
-      </w:r>
-      <w:r>
-        <w:rPr>
-          <w:rFonts w:asciiTheme="majorBidi" w:hAnsiTheme="majorBidi" w:cstheme="majorBidi"/>
-          <w:sz w:val="24"/>
-          <w:szCs w:val="24"/>
-        </w:rPr>
-        <w:t xml:space="preserve"> peradaban</w:t>
-      </w:r>
-      <w:r>
-        <w:rPr>
-          <w:rFonts w:asciiTheme="majorBidi" w:hAnsiTheme="majorBidi" w:cstheme="majorBidi"/>
-          <w:sz w:val="24"/>
-          <w:szCs w:val="24"/>
-        </w:rPr>
-        <w:t xml:space="preserve"> Islam dan untuk merespon perkembangan ilmu pengetahuan di tahun 2005 hingga sekarang berubah nama menjadi Universitas Islam Negeri Alauddin Makassar (UINAM), UIN Alauddin Makassar sendiri bisa dianggap kemampuan keagamaan mahasiswanya bisa di uji, namun tidak hanya keislaman saja, berdasarkan 7 Fakultas dan 12 UKM yang terdapat di UIN Alauddin Makassar banyak juga mahasiswa yang memiliki bakat atau kelebihan </w:t>
-      </w:r>
-      <w:r>
-        <w:rPr>
-          <w:rFonts w:asciiTheme="majorBidi" w:hAnsiTheme="majorBidi" w:cstheme="majorBidi"/>
-          <w:sz w:val="24"/>
-          <w:szCs w:val="24"/>
-        </w:rPr>
-        <w:t>bermacam</w:t>
-      </w:r>
-      <w:r>
-        <w:rPr>
-          <w:rFonts w:asciiTheme="majorBidi" w:hAnsiTheme="majorBidi" w:cstheme="majorBidi"/>
-          <w:sz w:val="24"/>
-          <w:szCs w:val="24"/>
-        </w:rPr>
-        <w:t xml:space="preserve"> yang tidak </w:t>
-      </w:r>
-      <w:r>
-        <w:rPr>
-          <w:rFonts w:asciiTheme="majorBidi" w:hAnsiTheme="majorBidi" w:cstheme="majorBidi"/>
-          <w:sz w:val="24"/>
-          <w:szCs w:val="24"/>
-        </w:rPr>
-        <w:t xml:space="preserve">terlihat </w:t>
-      </w:r>
-      <w:r>
-        <w:rPr>
-          <w:rFonts w:asciiTheme="majorBidi" w:hAnsiTheme="majorBidi" w:cstheme="majorBidi"/>
-          <w:sz w:val="24"/>
-          <w:szCs w:val="24"/>
-        </w:rPr>
-        <w:t xml:space="preserve">dikarenakan wadah atau platform untuk mereka </w:t>
-      </w:r>
-      <w:r>
-        <w:rPr>
-          <w:rFonts w:asciiTheme="majorBidi" w:hAnsiTheme="majorBidi" w:cstheme="majorBidi"/>
-          <w:sz w:val="24"/>
-          <w:szCs w:val="24"/>
-        </w:rPr>
-        <w:t>mengutarakan</w:t>
-      </w:r>
-      <w:r>
-        <w:rPr>
-          <w:rFonts w:asciiTheme="majorBidi" w:hAnsiTheme="majorBidi" w:cstheme="majorBidi"/>
-          <w:sz w:val="24"/>
-          <w:szCs w:val="24"/>
-        </w:rPr>
-        <w:t xml:space="preserve"> bakat dan kelebihannya tidak dianggap maksimal.</w:t>
+        <w:t>Saat ini teknologi berkembang dengan sangat pesat sehingga untuk berkomunikasi dan mendapatkan informasi tidak lagi terbatas oleh jarak dan waktu. Perkembangan teknologi yang terus berlanjut membawa dampak pada proses pengolahan data dan penyimpanan informasi sesuai kebutuhan. Sehingga setiap hal dapat dilakukan dengan lebih cepat juga praktis. Salah satu hal yang menjadi trend saat ini adalah kegiatan berbasis internet dalam penggunaan website dan aplikasi yang dapat membantu kegiatan manusia, dan media sosial adalah salah satu fitur yang paling sering digunakan oleh pengguna internet saat ini.</w:t>
+      </w:r>
+    </w:p>
+    <w:p>
+      <w:pPr>
+        <w:spacing w:line="480" w:lineRule="auto"/>
+        <w:ind w:firstLine="851"/>
+        <w:jc w:val="both"/>
+        <w:rPr>
+          <w:rFonts w:asciiTheme="majorBidi" w:hAnsiTheme="majorBidi" w:cstheme="majorBidi"/>
+          <w:sz w:val="24"/>
+          <w:szCs w:val="24"/>
+        </w:rPr>
+      </w:pPr>
+      <w:r>
+        <w:rPr>
+          <w:rFonts w:asciiTheme="majorBidi" w:hAnsiTheme="majorBidi" w:cstheme="majorBidi"/>
+          <w:sz w:val="24"/>
+          <w:szCs w:val="24"/>
+        </w:rPr>
+        <w:t>Mungkin bagi sebagian besar pengguna sudah mengetahui manfaat dari sosial media. Media</w:t>
+      </w:r>
+      <w:r>
+        <w:rPr>
+          <w:rFonts w:asciiTheme="majorBidi" w:hAnsiTheme="majorBidi" w:cstheme="majorBidi"/>
+          <w:sz w:val="24"/>
+          <w:szCs w:val="24"/>
+        </w:rPr>
+        <w:t xml:space="preserve"> sosial </w:t>
+      </w:r>
+      <w:r>
+        <w:rPr>
+          <w:rFonts w:asciiTheme="majorBidi" w:hAnsiTheme="majorBidi" w:cstheme="majorBidi"/>
+          <w:sz w:val="24"/>
+          <w:szCs w:val="24"/>
+        </w:rPr>
+        <w:t xml:space="preserve">banyak </w:t>
+      </w:r>
+      <w:r>
+        <w:rPr>
+          <w:rFonts w:asciiTheme="majorBidi" w:hAnsiTheme="majorBidi" w:cstheme="majorBidi"/>
+          <w:sz w:val="24"/>
+          <w:szCs w:val="24"/>
+        </w:rPr>
+        <w:t xml:space="preserve">menawarkan </w:t>
+      </w:r>
+      <w:r>
+        <w:rPr>
+          <w:rFonts w:asciiTheme="majorBidi" w:hAnsiTheme="majorBidi" w:cstheme="majorBidi"/>
+          <w:sz w:val="24"/>
+          <w:szCs w:val="24"/>
+        </w:rPr>
+        <w:t xml:space="preserve">manfaat yang salah satunya adalah </w:t>
+      </w:r>
+      <w:r>
+        <w:rPr>
+          <w:rFonts w:asciiTheme="majorBidi" w:hAnsiTheme="majorBidi" w:cstheme="majorBidi"/>
+          <w:sz w:val="24"/>
+          <w:szCs w:val="24"/>
+        </w:rPr>
+        <w:t>kemudahan</w:t>
+      </w:r>
+      <w:r>
+        <w:rPr>
+          <w:rFonts w:asciiTheme="majorBidi" w:hAnsiTheme="majorBidi" w:cstheme="majorBidi"/>
+          <w:sz w:val="24"/>
+          <w:szCs w:val="24"/>
+        </w:rPr>
+        <w:t xml:space="preserve"> dalam melakukan proses rekrutmen</w:t>
+      </w:r>
+      <w:r>
+        <w:rPr>
+          <w:rFonts w:asciiTheme="majorBidi" w:hAnsiTheme="majorBidi" w:cstheme="majorBidi"/>
+          <w:sz w:val="24"/>
+          <w:szCs w:val="24"/>
+        </w:rPr>
+        <w:t>.</w:t>
+      </w:r>
+      <w:r>
+        <w:rPr>
+          <w:rFonts w:asciiTheme="majorBidi" w:hAnsiTheme="majorBidi" w:cstheme="majorBidi"/>
+          <w:sz w:val="24"/>
+          <w:szCs w:val="24"/>
+        </w:rPr>
+        <w:t xml:space="preserve"> Dengan pemanfaatan secara benar, media sosial dapat menjadi </w:t>
+      </w:r>
+      <w:r>
+        <w:rPr>
+          <w:rFonts w:asciiTheme="majorBidi" w:hAnsiTheme="majorBidi" w:cstheme="majorBidi"/>
+          <w:i/>
+          <w:iCs/>
+          <w:sz w:val="24"/>
+          <w:szCs w:val="24"/>
+        </w:rPr>
+        <w:t xml:space="preserve">tools </w:t>
+      </w:r>
+      <w:r>
+        <w:rPr>
+          <w:rFonts w:asciiTheme="majorBidi" w:hAnsiTheme="majorBidi" w:cstheme="majorBidi"/>
+          <w:sz w:val="24"/>
+          <w:szCs w:val="24"/>
+        </w:rPr>
+        <w:t xml:space="preserve">penting yang membantu proses pencarian dan </w:t>
+      </w:r>
+      <w:r>
+        <w:rPr>
+          <w:rFonts w:asciiTheme="majorBidi" w:hAnsiTheme="majorBidi" w:cstheme="majorBidi"/>
+          <w:sz w:val="24"/>
+          <w:szCs w:val="24"/>
+        </w:rPr>
+        <w:lastRenderedPageBreak/>
+        <w:t>perekrutan pekerja.</w:t>
       </w:r>
       <w:r>
         <w:rPr>
@@ -439,6 +504,66 @@
           <w:szCs w:val="24"/>
         </w:rPr>
         <w:t xml:space="preserve"> </w:t>
+      </w:r>
+      <w:r>
+        <w:rPr>
+          <w:rFonts w:asciiTheme="majorBidi" w:hAnsiTheme="majorBidi" w:cstheme="majorBidi"/>
+          <w:sz w:val="24"/>
+          <w:szCs w:val="24"/>
+        </w:rPr>
+        <w:t xml:space="preserve">Selain daripada membagikan informasi persyaratan dan kriteria lowongan. </w:t>
+      </w:r>
+      <w:r>
+        <w:rPr>
+          <w:rFonts w:asciiTheme="majorBidi" w:hAnsiTheme="majorBidi" w:cstheme="majorBidi"/>
+          <w:sz w:val="24"/>
+          <w:szCs w:val="24"/>
+        </w:rPr>
+        <w:t xml:space="preserve">Seorang </w:t>
+      </w:r>
+      <w:r>
+        <w:rPr>
+          <w:rFonts w:asciiTheme="majorBidi" w:hAnsiTheme="majorBidi" w:cstheme="majorBidi"/>
+          <w:i/>
+          <w:iCs/>
+          <w:sz w:val="24"/>
+          <w:szCs w:val="24"/>
+        </w:rPr>
+        <w:t>r</w:t>
+      </w:r>
+      <w:r>
+        <w:rPr>
+          <w:rFonts w:asciiTheme="majorBidi" w:hAnsiTheme="majorBidi" w:cstheme="majorBidi"/>
+          <w:i/>
+          <w:iCs/>
+          <w:sz w:val="24"/>
+          <w:szCs w:val="24"/>
+        </w:rPr>
+        <w:t>ecruiter</w:t>
+      </w:r>
+      <w:r>
+        <w:rPr>
+          <w:rFonts w:asciiTheme="majorBidi" w:hAnsiTheme="majorBidi" w:cstheme="majorBidi"/>
+          <w:sz w:val="24"/>
+          <w:szCs w:val="24"/>
+        </w:rPr>
+        <w:t xml:space="preserve"> adalah yang bertugas untuk mencari dan menemukan kandidat untuk mengisi kekosongan posisi di sebuah perusahaan</w:t>
+      </w:r>
+      <w:r>
+        <w:rPr>
+          <w:rFonts w:asciiTheme="majorBidi" w:hAnsiTheme="majorBidi" w:cstheme="majorBidi"/>
+          <w:sz w:val="24"/>
+          <w:szCs w:val="24"/>
+        </w:rPr>
+        <w:t xml:space="preserve"> biasanya juga menjadikan sosial media sebagai alat pertimbangan bagi kandidat. Banyak kandidat yang cenderung tidak mengungkapkan seluruh informasi pribadi saat sesi wawancara atau dalam resume. Dengan menelusuri profil media sosial mereka, ini dapat memberikan informasi sekilas terkait minat bakat atau kebiasaan masing-masing kandidat</w:t>
+      </w:r>
+      <w:r>
+        <w:rPr>
+          <w:rFonts w:asciiTheme="majorBidi" w:hAnsiTheme="majorBidi" w:cstheme="majorBidi"/>
+          <w:sz w:val="24"/>
+          <w:szCs w:val="24"/>
+        </w:rPr>
+        <w:t>.</w:t>
       </w:r>
     </w:p>
     <w:p>
@@ -458,69 +583,64 @@
           <w:sz w:val="24"/>
           <w:szCs w:val="24"/>
         </w:rPr>
-        <w:lastRenderedPageBreak/>
-        <w:t xml:space="preserve">Sikap yang menganggap dirinya tidak cukup baik bisa menjadi </w:t>
-      </w:r>
-      <w:r>
-        <w:rPr>
-          <w:rFonts w:asciiTheme="majorBidi" w:hAnsiTheme="majorBidi" w:cstheme="majorBidi"/>
-          <w:sz w:val="24"/>
-          <w:szCs w:val="24"/>
-        </w:rPr>
-        <w:t xml:space="preserve">lingkaran setan saat muncul perasaan meragukan diri sendiri. Sering kali orang merasa bahwa diri tidak cukup pandai, tidak cukup baik, dan tidak cukup ahli dan sebagainya. Hal ini dapat membuat keterpurukan, tidak percaya diri untuk tampil </w:t>
-      </w:r>
-      <w:r>
-        <w:rPr>
-          <w:rFonts w:asciiTheme="majorBidi" w:hAnsiTheme="majorBidi" w:cstheme="majorBidi"/>
-          <w:sz w:val="24"/>
-          <w:szCs w:val="24"/>
-        </w:rPr>
-        <w:t xml:space="preserve">mengutarakan bakat atau kemampuannya sehingga </w:t>
-      </w:r>
-      <w:r>
-        <w:rPr>
-          <w:rFonts w:asciiTheme="majorBidi" w:hAnsiTheme="majorBidi" w:cstheme="majorBidi"/>
-          <w:sz w:val="24"/>
-          <w:szCs w:val="24"/>
-        </w:rPr>
-        <w:t xml:space="preserve">akan sampai pada kesimpulan bahwa diri tidak cukup kompeten tidak mampu dan </w:t>
-      </w:r>
-      <w:r>
-        <w:rPr>
-          <w:rFonts w:asciiTheme="majorBidi" w:hAnsiTheme="majorBidi" w:cstheme="majorBidi"/>
-          <w:sz w:val="24"/>
-          <w:szCs w:val="24"/>
-        </w:rPr>
-        <w:t>membuat seseorang akan kesulitan untuk mencapai harapan atau cita-cita yang diinginkan</w:t>
-      </w:r>
-      <w:r>
-        <w:rPr>
-          <w:rFonts w:asciiTheme="majorBidi" w:hAnsiTheme="majorBidi" w:cstheme="majorBidi"/>
-          <w:sz w:val="24"/>
-          <w:szCs w:val="24"/>
-        </w:rPr>
-        <w:t xml:space="preserve">. </w:t>
-      </w:r>
-      <w:r>
-        <w:rPr>
-          <w:rFonts w:asciiTheme="majorBidi" w:hAnsiTheme="majorBidi" w:cstheme="majorBidi"/>
-          <w:sz w:val="24"/>
-          <w:szCs w:val="24"/>
-        </w:rPr>
-        <w:t>Padahal kita sebagai umat islam diserukan untuk ber-</w:t>
-      </w:r>
-      <w:proofErr w:type="spellStart"/>
-      <w:r>
-        <w:rPr>
-          <w:rFonts w:asciiTheme="majorBidi" w:hAnsiTheme="majorBidi" w:cstheme="majorBidi"/>
-          <w:i/>
-          <w:iCs/>
-          <w:sz w:val="24"/>
-          <w:szCs w:val="24"/>
-        </w:rPr>
-        <w:t>khusnudzan</w:t>
-      </w:r>
-      <w:proofErr w:type="spellEnd"/>
+        <w:t>Setiap manusia memiliki bakat kemampuan dan kelebihan masing–masing. UIN Alauddin Makassar adalah salah satu kampus negeri yang terletak di Sulawesi Selatan memiliki mahasiswa aktif yang tentunya memiliki banyak talenta bidang yang berbeda-beda</w:t>
+      </w:r>
+      <w:r>
+        <w:rPr>
+          <w:rFonts w:asciiTheme="majorBidi" w:hAnsiTheme="majorBidi" w:cstheme="majorBidi"/>
+          <w:sz w:val="24"/>
+          <w:szCs w:val="24"/>
+        </w:rPr>
+        <w:t xml:space="preserve"> dan telah melahirkan banyak alumni yang kreatif</w:t>
+      </w:r>
+      <w:r>
+        <w:rPr>
+          <w:rFonts w:asciiTheme="majorBidi" w:hAnsiTheme="majorBidi" w:cstheme="majorBidi"/>
+          <w:sz w:val="24"/>
+          <w:szCs w:val="24"/>
+        </w:rPr>
+        <w:t>. UIN Alauddin Makassar merupakan kampus yang berbasis</w:t>
+      </w:r>
+      <w:r>
+        <w:rPr>
+          <w:rFonts w:asciiTheme="majorBidi" w:hAnsiTheme="majorBidi" w:cstheme="majorBidi"/>
+          <w:sz w:val="24"/>
+          <w:szCs w:val="24"/>
+        </w:rPr>
+        <w:t xml:space="preserve"> peradaban</w:t>
+      </w:r>
+      <w:r>
+        <w:rPr>
+          <w:rFonts w:asciiTheme="majorBidi" w:hAnsiTheme="majorBidi" w:cstheme="majorBidi"/>
+          <w:sz w:val="24"/>
+          <w:szCs w:val="24"/>
+        </w:rPr>
+        <w:t xml:space="preserve"> Islam dan bisa dianggap kemampuan keagamaan mahasiswanya bisa di uji, namun tidak hanya keislaman saja, berdasarkan 7 Fakultas dan 12 UKM yang terdapat di UIN Alauddin Makassar banyak juga mahasiswa yang memiliki bakat atau kelebihan </w:t>
+      </w:r>
+      <w:r>
+        <w:rPr>
+          <w:rFonts w:asciiTheme="majorBidi" w:hAnsiTheme="majorBidi" w:cstheme="majorBidi"/>
+          <w:sz w:val="24"/>
+          <w:szCs w:val="24"/>
+        </w:rPr>
+        <w:t>bermacam</w:t>
+      </w:r>
+      <w:r>
+        <w:rPr>
+          <w:rFonts w:asciiTheme="majorBidi" w:hAnsiTheme="majorBidi" w:cstheme="majorBidi"/>
+          <w:sz w:val="24"/>
+          <w:szCs w:val="24"/>
+        </w:rPr>
+        <w:t xml:space="preserve"> yang tidak </w:t>
+      </w:r>
+      <w:r>
+        <w:rPr>
+          <w:rFonts w:asciiTheme="majorBidi" w:hAnsiTheme="majorBidi" w:cstheme="majorBidi"/>
+          <w:sz w:val="24"/>
+          <w:szCs w:val="24"/>
+        </w:rPr>
+        <w:t>terlihat</w:t>
+      </w:r>
       <w:r>
         <w:rPr>
           <w:rFonts w:asciiTheme="majorBidi" w:hAnsiTheme="majorBidi" w:cstheme="majorBidi"/>
@@ -532,86 +652,66 @@
       <w:r>
         <w:rPr>
           <w:rFonts w:asciiTheme="majorBidi" w:hAnsiTheme="majorBidi" w:cstheme="majorBidi"/>
-          <w:i/>
-          <w:iCs/>
-          <w:sz w:val="24"/>
-          <w:szCs w:val="24"/>
-        </w:rPr>
-        <w:softHyphen/>
-      </w:r>
-      <w:r>
-        <w:rPr>
-          <w:rFonts w:asciiTheme="majorBidi" w:hAnsiTheme="majorBidi" w:cstheme="majorBidi"/>
-          <w:sz w:val="24"/>
-          <w:szCs w:val="24"/>
-        </w:rPr>
-        <w:t xml:space="preserve">atau berprasangka yang baik kepada diri sendiri yang juga dapat disejajarkan dengan berpikir positif. </w:t>
-      </w:r>
-      <w:r>
-        <w:rPr>
-          <w:rFonts w:asciiTheme="majorBidi" w:hAnsiTheme="majorBidi" w:cstheme="majorBidi"/>
-          <w:sz w:val="24"/>
-          <w:szCs w:val="24"/>
-        </w:rPr>
-        <w:t xml:space="preserve">Untuk menyikapi semua tindakan-tindakan dan hasil yang diperoleh atas semua usahanya, Islam memberikan konsep lain seperti </w:t>
-      </w:r>
-      <w:r>
-        <w:rPr>
-          <w:rFonts w:asciiTheme="majorBidi" w:hAnsiTheme="majorBidi" w:cstheme="majorBidi"/>
-          <w:i/>
-          <w:iCs/>
-          <w:sz w:val="24"/>
-          <w:szCs w:val="24"/>
-        </w:rPr>
-        <w:t>tawakal</w:t>
-      </w:r>
-      <w:r>
-        <w:rPr>
-          <w:rFonts w:asciiTheme="majorBidi" w:hAnsiTheme="majorBidi" w:cstheme="majorBidi"/>
-          <w:i/>
-          <w:iCs/>
-          <w:sz w:val="24"/>
-          <w:szCs w:val="24"/>
-        </w:rPr>
-        <w:t xml:space="preserve">, </w:t>
-      </w:r>
-      <w:proofErr w:type="spellStart"/>
-      <w:r>
-        <w:rPr>
-          <w:rFonts w:asciiTheme="majorBidi" w:hAnsiTheme="majorBidi" w:cstheme="majorBidi"/>
-          <w:i/>
-          <w:iCs/>
-          <w:sz w:val="24"/>
-          <w:szCs w:val="24"/>
-        </w:rPr>
-        <w:t>syukr</w:t>
-      </w:r>
-      <w:proofErr w:type="spellEnd"/>
-      <w:r>
-        <w:rPr>
-          <w:rFonts w:asciiTheme="majorBidi" w:hAnsiTheme="majorBidi" w:cstheme="majorBidi"/>
-          <w:sz w:val="24"/>
-          <w:szCs w:val="24"/>
-        </w:rPr>
-        <w:t xml:space="preserve"> dan </w:t>
-      </w:r>
-      <w:r>
-        <w:rPr>
-          <w:rFonts w:asciiTheme="majorBidi" w:hAnsiTheme="majorBidi" w:cstheme="majorBidi"/>
-          <w:i/>
-          <w:iCs/>
-          <w:sz w:val="24"/>
-          <w:szCs w:val="24"/>
-        </w:rPr>
-        <w:t xml:space="preserve">muhasabah </w:t>
-      </w:r>
-      <w:r>
-        <w:rPr>
-          <w:rFonts w:asciiTheme="majorBidi" w:hAnsiTheme="majorBidi" w:cstheme="majorBidi"/>
-          <w:sz w:val="24"/>
-          <w:szCs w:val="24"/>
-        </w:rPr>
-        <w:t xml:space="preserve">yang harus diamalkan dalam kehidupan sehari-hari. </w:t>
+          <w:sz w:val="24"/>
+          <w:szCs w:val="24"/>
+        </w:rPr>
+        <w:t>dikarenakan</w:t>
+      </w:r>
+      <w:r>
+        <w:rPr>
+          <w:rFonts w:asciiTheme="majorBidi" w:hAnsiTheme="majorBidi" w:cstheme="majorBidi"/>
+          <w:sz w:val="24"/>
+          <w:szCs w:val="24"/>
+        </w:rPr>
+        <w:t xml:space="preserve"> ketidak percaya dir</w:t>
+      </w:r>
+      <w:r>
+        <w:rPr>
+          <w:rFonts w:asciiTheme="majorBidi" w:hAnsiTheme="majorBidi" w:cstheme="majorBidi"/>
+          <w:sz w:val="24"/>
+          <w:szCs w:val="24"/>
+        </w:rPr>
+        <w:t xml:space="preserve">i menjadi bentuk suatu penghalang </w:t>
+      </w:r>
+      <w:r>
+        <w:rPr>
+          <w:rFonts w:asciiTheme="majorBidi" w:hAnsiTheme="majorBidi" w:cstheme="majorBidi"/>
+          <w:sz w:val="24"/>
+          <w:szCs w:val="24"/>
+        </w:rPr>
+        <w:t>dan</w:t>
+      </w:r>
+      <w:r>
+        <w:rPr>
+          <w:rFonts w:asciiTheme="majorBidi" w:hAnsiTheme="majorBidi" w:cstheme="majorBidi"/>
+          <w:sz w:val="24"/>
+          <w:szCs w:val="24"/>
+        </w:rPr>
+        <w:t xml:space="preserve"> wadah atau platform untuk mereka </w:t>
+      </w:r>
+      <w:r>
+        <w:rPr>
+          <w:rFonts w:asciiTheme="majorBidi" w:hAnsiTheme="majorBidi" w:cstheme="majorBidi"/>
+          <w:sz w:val="24"/>
+          <w:szCs w:val="24"/>
+        </w:rPr>
+        <w:t>mengutarakan</w:t>
+      </w:r>
+      <w:r>
+        <w:rPr>
+          <w:rFonts w:asciiTheme="majorBidi" w:hAnsiTheme="majorBidi" w:cstheme="majorBidi"/>
+          <w:sz w:val="24"/>
+          <w:szCs w:val="24"/>
+        </w:rPr>
+        <w:t xml:space="preserve"> bakat dan kelebihannya tidak dianggap maksimal.</w:t>
+      </w:r>
+      <w:r>
+        <w:rPr>
+          <w:rFonts w:asciiTheme="majorBidi" w:hAnsiTheme="majorBidi" w:cstheme="majorBidi"/>
+          <w:sz w:val="24"/>
+          <w:szCs w:val="24"/>
+        </w:rPr>
+        <w:t xml:space="preserve"> </w:t>
       </w:r>
     </w:p>
     <w:p>
@@ -631,7 +731,204 @@
           <w:sz w:val="24"/>
           <w:szCs w:val="24"/>
         </w:rPr>
-        <w:t>Dalam hal ini Allah memberikan gambaran tentang putus asa Q.S Yusuf /12:87</w:t>
+        <w:t xml:space="preserve">Sikap yang menganggap dirinya tidak cukup baik bisa menjadi </w:t>
+      </w:r>
+      <w:r>
+        <w:rPr>
+          <w:rFonts w:asciiTheme="majorBidi" w:hAnsiTheme="majorBidi" w:cstheme="majorBidi"/>
+          <w:sz w:val="24"/>
+          <w:szCs w:val="24"/>
+        </w:rPr>
+        <w:t xml:space="preserve">lingkaran setan saat muncul perasaan meragukan diri sendiri. Sering kali orang merasa bahwa diri tidak </w:t>
+      </w:r>
+      <w:r>
+        <w:rPr>
+          <w:rFonts w:asciiTheme="majorBidi" w:hAnsiTheme="majorBidi" w:cstheme="majorBidi"/>
+          <w:sz w:val="24"/>
+          <w:szCs w:val="24"/>
+        </w:rPr>
+        <w:lastRenderedPageBreak/>
+        <w:t xml:space="preserve">cukup pandai, tidak cukup baik, dan tidak cukup ahli dan sebagainya. Hal ini dapat membuat keterpurukan, tidak percaya diri untuk tampil </w:t>
+      </w:r>
+      <w:r>
+        <w:rPr>
+          <w:rFonts w:asciiTheme="majorBidi" w:hAnsiTheme="majorBidi" w:cstheme="majorBidi"/>
+          <w:sz w:val="24"/>
+          <w:szCs w:val="24"/>
+        </w:rPr>
+        <w:t xml:space="preserve">mengutarakan bakat atau kemampuannya sehingga </w:t>
+      </w:r>
+      <w:r>
+        <w:rPr>
+          <w:rFonts w:asciiTheme="majorBidi" w:hAnsiTheme="majorBidi" w:cstheme="majorBidi"/>
+          <w:sz w:val="24"/>
+          <w:szCs w:val="24"/>
+        </w:rPr>
+        <w:t xml:space="preserve">akan sampai pada kesimpulan bahwa diri tidak cukup kompeten tidak mampu dan </w:t>
+      </w:r>
+      <w:r>
+        <w:rPr>
+          <w:rFonts w:asciiTheme="majorBidi" w:hAnsiTheme="majorBidi" w:cstheme="majorBidi"/>
+          <w:sz w:val="24"/>
+          <w:szCs w:val="24"/>
+        </w:rPr>
+        <w:t>membuat seseorang akan kesulitan untuk mencapai harapan atau cita-cita yang diinginkan</w:t>
+      </w:r>
+      <w:r>
+        <w:rPr>
+          <w:rFonts w:asciiTheme="majorBidi" w:hAnsiTheme="majorBidi" w:cstheme="majorBidi"/>
+          <w:sz w:val="24"/>
+          <w:szCs w:val="24"/>
+        </w:rPr>
+        <w:t xml:space="preserve">. </w:t>
+      </w:r>
+      <w:r>
+        <w:rPr>
+          <w:rFonts w:asciiTheme="majorBidi" w:hAnsiTheme="majorBidi" w:cstheme="majorBidi"/>
+          <w:sz w:val="24"/>
+          <w:szCs w:val="24"/>
+        </w:rPr>
+        <w:t xml:space="preserve">Padahal kita sebagai umat </w:t>
+      </w:r>
+      <w:r>
+        <w:rPr>
+          <w:rFonts w:asciiTheme="majorBidi" w:hAnsiTheme="majorBidi" w:cstheme="majorBidi"/>
+          <w:sz w:val="24"/>
+          <w:szCs w:val="24"/>
+        </w:rPr>
+        <w:t>I</w:t>
+      </w:r>
+      <w:r>
+        <w:rPr>
+          <w:rFonts w:asciiTheme="majorBidi" w:hAnsiTheme="majorBidi" w:cstheme="majorBidi"/>
+          <w:sz w:val="24"/>
+          <w:szCs w:val="24"/>
+        </w:rPr>
+        <w:t>slam diserukan untuk ber-</w:t>
+      </w:r>
+      <w:proofErr w:type="spellStart"/>
+      <w:r>
+        <w:rPr>
+          <w:rFonts w:asciiTheme="majorBidi" w:hAnsiTheme="majorBidi" w:cstheme="majorBidi"/>
+          <w:i/>
+          <w:iCs/>
+          <w:sz w:val="24"/>
+          <w:szCs w:val="24"/>
+        </w:rPr>
+        <w:t>khu</w:t>
+      </w:r>
+      <w:r>
+        <w:rPr>
+          <w:rFonts w:asciiTheme="majorBidi" w:hAnsiTheme="majorBidi" w:cstheme="majorBidi"/>
+          <w:i/>
+          <w:iCs/>
+          <w:sz w:val="24"/>
+          <w:szCs w:val="24"/>
+        </w:rPr>
+        <w:t>s</w:t>
+      </w:r>
+      <w:r>
+        <w:rPr>
+          <w:rFonts w:asciiTheme="majorBidi" w:hAnsiTheme="majorBidi" w:cstheme="majorBidi"/>
+          <w:i/>
+          <w:iCs/>
+          <w:sz w:val="24"/>
+          <w:szCs w:val="24"/>
+        </w:rPr>
+        <w:t>nudzan</w:t>
+      </w:r>
+      <w:proofErr w:type="spellEnd"/>
+      <w:r>
+        <w:rPr>
+          <w:rFonts w:asciiTheme="majorBidi" w:hAnsiTheme="majorBidi" w:cstheme="majorBidi"/>
+          <w:sz w:val="24"/>
+          <w:szCs w:val="24"/>
+        </w:rPr>
+        <w:t xml:space="preserve"> </w:t>
+      </w:r>
+      <w:r>
+        <w:rPr>
+          <w:rFonts w:asciiTheme="majorBidi" w:hAnsiTheme="majorBidi" w:cstheme="majorBidi"/>
+          <w:i/>
+          <w:iCs/>
+          <w:sz w:val="24"/>
+          <w:szCs w:val="24"/>
+        </w:rPr>
+        <w:softHyphen/>
+      </w:r>
+      <w:r>
+        <w:rPr>
+          <w:rFonts w:asciiTheme="majorBidi" w:hAnsiTheme="majorBidi" w:cstheme="majorBidi"/>
+          <w:sz w:val="24"/>
+          <w:szCs w:val="24"/>
+        </w:rPr>
+        <w:t xml:space="preserve">atau berprasangka yang baik kepada diri sendiri yang juga dapat disejajarkan dengan berpikir positif. </w:t>
+      </w:r>
+      <w:r>
+        <w:rPr>
+          <w:rFonts w:asciiTheme="majorBidi" w:hAnsiTheme="majorBidi" w:cstheme="majorBidi"/>
+          <w:sz w:val="24"/>
+          <w:szCs w:val="24"/>
+        </w:rPr>
+        <w:t xml:space="preserve">Untuk menyikapi semua tindakan-tindakan dan hasil yang diperoleh atas semua usahanya, Islam memberikan konsep lain seperti </w:t>
+      </w:r>
+      <w:r>
+        <w:rPr>
+          <w:rFonts w:asciiTheme="majorBidi" w:hAnsiTheme="majorBidi" w:cstheme="majorBidi"/>
+          <w:i/>
+          <w:iCs/>
+          <w:sz w:val="24"/>
+          <w:szCs w:val="24"/>
+        </w:rPr>
+        <w:t>tawakal</w:t>
+      </w:r>
+      <w:r>
+        <w:rPr>
+          <w:rFonts w:asciiTheme="majorBidi" w:hAnsiTheme="majorBidi" w:cstheme="majorBidi"/>
+          <w:i/>
+          <w:iCs/>
+          <w:sz w:val="24"/>
+          <w:szCs w:val="24"/>
+        </w:rPr>
+        <w:t xml:space="preserve">, </w:t>
+      </w:r>
+      <w:proofErr w:type="spellStart"/>
+      <w:r>
+        <w:rPr>
+          <w:rFonts w:asciiTheme="majorBidi" w:hAnsiTheme="majorBidi" w:cstheme="majorBidi"/>
+          <w:i/>
+          <w:iCs/>
+          <w:sz w:val="24"/>
+          <w:szCs w:val="24"/>
+        </w:rPr>
+        <w:t>syukr</w:t>
+      </w:r>
+      <w:proofErr w:type="spellEnd"/>
+      <w:r>
+        <w:rPr>
+          <w:rFonts w:asciiTheme="majorBidi" w:hAnsiTheme="majorBidi" w:cstheme="majorBidi"/>
+          <w:sz w:val="24"/>
+          <w:szCs w:val="24"/>
+        </w:rPr>
+        <w:t xml:space="preserve"> dan </w:t>
+      </w:r>
+      <w:r>
+        <w:rPr>
+          <w:rFonts w:asciiTheme="majorBidi" w:hAnsiTheme="majorBidi" w:cstheme="majorBidi"/>
+          <w:i/>
+          <w:iCs/>
+          <w:sz w:val="24"/>
+          <w:szCs w:val="24"/>
+        </w:rPr>
+        <w:t xml:space="preserve">muhasabah </w:t>
+      </w:r>
+      <w:r>
+        <w:rPr>
+          <w:rFonts w:asciiTheme="majorBidi" w:hAnsiTheme="majorBidi" w:cstheme="majorBidi"/>
+          <w:sz w:val="24"/>
+          <w:szCs w:val="24"/>
+        </w:rPr>
+        <w:t xml:space="preserve">yang harus diamalkan dalam kehidupan sehari-hari. </w:t>
       </w:r>
     </w:p>
     <w:p>
@@ -641,80 +938,18 @@
         <w:jc w:val="both"/>
         <w:rPr>
           <w:rFonts w:asciiTheme="majorBidi" w:hAnsiTheme="majorBidi" w:cstheme="majorBidi"/>
-          <w:b/>
-          <w:bCs/>
-          <w:sz w:val="24"/>
-          <w:szCs w:val="24"/>
-        </w:rPr>
-      </w:pPr>
-      <w:r>
-        <w:rPr>
-          <w:rFonts w:asciiTheme="majorBidi" w:hAnsiTheme="majorBidi" w:cstheme="majorBidi"/>
-          <w:b/>
-          <w:bCs/>
-          <w:sz w:val="24"/>
-          <w:szCs w:val="24"/>
-        </w:rPr>
-        <w:t>AYAT</w:t>
-      </w:r>
-    </w:p>
-    <w:p>
-      <w:pPr>
-        <w:spacing w:line="240" w:lineRule="auto"/>
-        <w:jc w:val="both"/>
-        <w:rPr>
-          <w:rFonts w:asciiTheme="majorBidi" w:hAnsiTheme="majorBidi" w:cstheme="majorBidi"/>
-          <w:sz w:val="24"/>
-          <w:szCs w:val="24"/>
-        </w:rPr>
-      </w:pPr>
-      <w:r>
-        <w:rPr>
-          <w:rFonts w:asciiTheme="majorBidi" w:hAnsiTheme="majorBidi" w:cstheme="majorBidi"/>
-          <w:sz w:val="24"/>
-          <w:szCs w:val="24"/>
-        </w:rPr>
-        <w:t>Terjemahannya:</w:t>
-      </w:r>
-    </w:p>
-    <w:p>
-      <w:pPr>
-        <w:spacing w:line="240" w:lineRule="auto"/>
-        <w:jc w:val="both"/>
-        <w:rPr>
-          <w:rFonts w:asciiTheme="majorBidi" w:hAnsiTheme="majorBidi" w:cstheme="majorBidi"/>
-          <w:sz w:val="24"/>
-          <w:szCs w:val="24"/>
-        </w:rPr>
-      </w:pPr>
-      <w:r>
-        <w:rPr>
-          <w:rFonts w:asciiTheme="majorBidi" w:hAnsiTheme="majorBidi" w:cstheme="majorBidi"/>
-          <w:sz w:val="24"/>
-          <w:szCs w:val="24"/>
-        </w:rPr>
-        <w:tab/>
-        <w:t xml:space="preserve">“Hai anak-anakku, pergilah kamu, maka carilah berita tentang Yusuf dan saudaranya dan jangan kamu putus asa dari rahmat Allah. Sesungguhnya tiada berputus asa dari rahmat Allah, melainkan </w:t>
-      </w:r>
-      <w:r>
-        <w:rPr>
-          <w:rFonts w:asciiTheme="majorBidi" w:hAnsiTheme="majorBidi" w:cstheme="majorBidi"/>
-          <w:sz w:val="24"/>
-          <w:szCs w:val="24"/>
-        </w:rPr>
-        <w:t>kaum yang kafir”</w:t>
-      </w:r>
-    </w:p>
-    <w:p>
-      <w:pPr>
-        <w:spacing w:line="240" w:lineRule="auto"/>
-        <w:jc w:val="both"/>
-        <w:rPr>
-          <w:rFonts w:asciiTheme="majorBidi" w:hAnsiTheme="majorBidi" w:cstheme="majorBidi"/>
-          <w:sz w:val="24"/>
-          <w:szCs w:val="24"/>
-        </w:rPr>
-      </w:pPr>
+          <w:sz w:val="24"/>
+          <w:szCs w:val="24"/>
+        </w:rPr>
+      </w:pPr>
+      <w:r>
+        <w:rPr>
+          <w:rFonts w:asciiTheme="majorBidi" w:hAnsiTheme="majorBidi" w:cstheme="majorBidi"/>
+          <w:sz w:val="24"/>
+          <w:szCs w:val="24"/>
+        </w:rPr>
+        <w:t>Dalam hal ini Allah memberikan gambaran tentang putus asa Q.S Yusuf /12:87</w:t>
+      </w:r>
     </w:p>
     <w:p>
       <w:pPr>
@@ -723,61 +958,96 @@
         <w:jc w:val="both"/>
         <w:rPr>
           <w:rFonts w:asciiTheme="majorBidi" w:hAnsiTheme="majorBidi" w:cstheme="majorBidi"/>
-          <w:sz w:val="24"/>
-          <w:szCs w:val="24"/>
-        </w:rPr>
-      </w:pPr>
-      <w:r>
-        <w:rPr>
-          <w:rFonts w:asciiTheme="majorBidi" w:hAnsiTheme="majorBidi" w:cstheme="majorBidi"/>
-          <w:sz w:val="24"/>
-          <w:szCs w:val="24"/>
-        </w:rPr>
-        <w:t xml:space="preserve">Pada ayat </w:t>
-      </w:r>
-      <w:r>
-        <w:rPr>
-          <w:rFonts w:asciiTheme="majorBidi" w:hAnsiTheme="majorBidi" w:cstheme="majorBidi"/>
-          <w:sz w:val="24"/>
-          <w:szCs w:val="24"/>
-        </w:rPr>
-        <w:t xml:space="preserve">diatas, </w:t>
-      </w:r>
-      <w:r>
-        <w:rPr>
-          <w:rFonts w:asciiTheme="majorBidi" w:hAnsiTheme="majorBidi" w:cstheme="majorBidi"/>
-          <w:sz w:val="24"/>
-          <w:szCs w:val="24"/>
-        </w:rPr>
-        <w:t xml:space="preserve">Allah mengisahkan Yakub tatkala menghimbau putra-putrinya agar mereka pergi mencari berita tentang Yusuf dari saudaranya Benyamin. Ia memberi semangat kepada mereka agar tidak putus asa dari rahmat Allah dan agar tetap berharap akan menemukan Yusuf dan saudaranya, karena hanya orang </w:t>
-      </w:r>
-      <w:proofErr w:type="spellStart"/>
-      <w:r>
-        <w:rPr>
-          <w:rFonts w:asciiTheme="majorBidi" w:hAnsiTheme="majorBidi" w:cstheme="majorBidi"/>
-          <w:sz w:val="24"/>
-          <w:szCs w:val="24"/>
-        </w:rPr>
-        <w:t>kafirlah</w:t>
-      </w:r>
-      <w:proofErr w:type="spellEnd"/>
-      <w:r>
-        <w:rPr>
-          <w:rFonts w:asciiTheme="majorBidi" w:hAnsiTheme="majorBidi" w:cstheme="majorBidi"/>
-          <w:sz w:val="24"/>
-          <w:szCs w:val="24"/>
-        </w:rPr>
-        <w:t xml:space="preserve"> yang lekas </w:t>
-      </w:r>
-      <w:r>
-        <w:rPr>
-          <w:rFonts w:asciiTheme="majorBidi" w:hAnsiTheme="majorBidi" w:cstheme="majorBidi"/>
-          <w:sz w:val="24"/>
-          <w:szCs w:val="24"/>
-        </w:rPr>
-        <w:lastRenderedPageBreak/>
-        <w:t xml:space="preserve">berputus asa. Sesungguhnya agama islam memerintahkan kepada semua agar kita percaya diri dan tidak putus asa dalam mencari rahmat dan hidayah Allah SWT, serta diwajibkan berikhtiar kepada Allah SWT karena semua masalah pasti ada jalan keluarnya. </w:t>
-      </w:r>
+          <w:b/>
+          <w:bCs/>
+          <w:sz w:val="24"/>
+          <w:szCs w:val="24"/>
+        </w:rPr>
+      </w:pPr>
+      <w:r>
+        <w:rPr>
+          <w:rFonts w:asciiTheme="majorBidi" w:hAnsiTheme="majorBidi" w:cstheme="majorBidi"/>
+          <w:b/>
+          <w:bCs/>
+          <w:sz w:val="24"/>
+          <w:szCs w:val="24"/>
+        </w:rPr>
+        <w:t>AYAT</w:t>
+      </w:r>
+    </w:p>
+    <w:p>
+      <w:pPr>
+        <w:spacing w:line="240" w:lineRule="auto"/>
+        <w:jc w:val="both"/>
+        <w:rPr>
+          <w:rFonts w:asciiTheme="majorBidi" w:hAnsiTheme="majorBidi" w:cstheme="majorBidi"/>
+          <w:sz w:val="24"/>
+          <w:szCs w:val="24"/>
+        </w:rPr>
+      </w:pPr>
+      <w:r>
+        <w:rPr>
+          <w:rFonts w:asciiTheme="majorBidi" w:hAnsiTheme="majorBidi" w:cstheme="majorBidi"/>
+          <w:sz w:val="24"/>
+          <w:szCs w:val="24"/>
+        </w:rPr>
+        <w:t>Terjemahannya:</w:t>
+      </w:r>
+    </w:p>
+    <w:p>
+      <w:pPr>
+        <w:spacing w:line="240" w:lineRule="auto"/>
+        <w:jc w:val="both"/>
+        <w:rPr>
+          <w:rFonts w:asciiTheme="majorBidi" w:hAnsiTheme="majorBidi" w:cstheme="majorBidi"/>
+          <w:sz w:val="24"/>
+          <w:szCs w:val="24"/>
+        </w:rPr>
+      </w:pPr>
+      <w:r>
+        <w:rPr>
+          <w:rFonts w:asciiTheme="majorBidi" w:hAnsiTheme="majorBidi" w:cstheme="majorBidi"/>
+          <w:sz w:val="24"/>
+          <w:szCs w:val="24"/>
+        </w:rPr>
+        <w:tab/>
+        <w:t>“Hai anak-anakku,</w:t>
+      </w:r>
+      <w:r>
+        <w:rPr>
+          <w:rFonts w:asciiTheme="majorBidi" w:hAnsiTheme="majorBidi" w:cstheme="majorBidi"/>
+          <w:sz w:val="24"/>
+          <w:szCs w:val="24"/>
+        </w:rPr>
+        <w:t xml:space="preserve"> </w:t>
+      </w:r>
+      <w:r>
+        <w:rPr>
+          <w:rFonts w:asciiTheme="majorBidi" w:hAnsiTheme="majorBidi" w:cstheme="majorBidi"/>
+          <w:sz w:val="24"/>
+          <w:szCs w:val="24"/>
+        </w:rPr>
+        <w:t xml:space="preserve">pergilah kamu, maka carilah berita tentang Yusuf dan saudaranya dan jangan kamu putus asa dari rahmat Allah. Sesungguhnya tiada berputus asa dari rahmat Allah, melainkan </w:t>
+      </w:r>
+      <w:r>
+        <w:rPr>
+          <w:rFonts w:asciiTheme="majorBidi" w:hAnsiTheme="majorBidi" w:cstheme="majorBidi"/>
+          <w:sz w:val="24"/>
+          <w:szCs w:val="24"/>
+        </w:rPr>
+        <w:t>kaum yang kafir”</w:t>
+      </w:r>
+    </w:p>
+    <w:p>
+      <w:pPr>
+        <w:spacing w:line="240" w:lineRule="auto"/>
+        <w:jc w:val="both"/>
+        <w:rPr>
+          <w:rFonts w:asciiTheme="majorBidi" w:hAnsiTheme="majorBidi" w:cstheme="majorBidi"/>
+          <w:sz w:val="24"/>
+          <w:szCs w:val="24"/>
+        </w:rPr>
+      </w:pPr>
     </w:p>
     <w:p>
       <w:pPr>
@@ -796,15 +1066,92 @@
           <w:sz w:val="24"/>
           <w:szCs w:val="24"/>
         </w:rPr>
-        <w:t>Saat ini teknologi berkembang dengan sangat pesat sehingga untuk berkomunikasi dan mendapatkan informasi tidak lagi terbatas oleh jarak dan waktu. Perkembangan teknologi yang terus berlanjut membawa dampak pada proses pengolahan data dan penyimpanan informasi sesuai kebutuhan. Sehingga setiap hal dapat dilakukan dengan lebih cepat juga praktis. Salah satu hal yang menjadi trend saat ini adalah kegiatan berbasis internet dalam penggunaan website dan aplikasi yang dapat membantu kegiatan manusia.</w:t>
-      </w:r>
-      <w:r>
-        <w:rPr>
-          <w:rFonts w:asciiTheme="majorBidi" w:hAnsiTheme="majorBidi" w:cstheme="majorBidi"/>
-          <w:sz w:val="24"/>
-          <w:szCs w:val="24"/>
-        </w:rPr>
-        <w:t xml:space="preserve"> </w:t>
+        <w:t xml:space="preserve">Pada ayat </w:t>
+      </w:r>
+      <w:r>
+        <w:rPr>
+          <w:rFonts w:asciiTheme="majorBidi" w:hAnsiTheme="majorBidi" w:cstheme="majorBidi"/>
+          <w:sz w:val="24"/>
+          <w:szCs w:val="24"/>
+        </w:rPr>
+        <w:t xml:space="preserve">diatas, </w:t>
+      </w:r>
+      <w:r>
+        <w:rPr>
+          <w:rFonts w:asciiTheme="majorBidi" w:hAnsiTheme="majorBidi" w:cstheme="majorBidi"/>
+          <w:sz w:val="24"/>
+          <w:szCs w:val="24"/>
+        </w:rPr>
+        <w:t xml:space="preserve">Allah mengisahkan Yakub tatkala menghimbau putra-putrinya agar mereka pergi mencari berita tentang Yusuf dari saudaranya Benyamin. Ia memberi semangat kepada mereka agar tidak putus asa dari rahmat Allah dan agar tetap berharap akan menemukan Yusuf dan saudaranya, karena hanya orang </w:t>
+      </w:r>
+      <w:proofErr w:type="spellStart"/>
+      <w:r>
+        <w:rPr>
+          <w:rFonts w:asciiTheme="majorBidi" w:hAnsiTheme="majorBidi" w:cstheme="majorBidi"/>
+          <w:sz w:val="24"/>
+          <w:szCs w:val="24"/>
+        </w:rPr>
+        <w:t>kafirlah</w:t>
+      </w:r>
+      <w:proofErr w:type="spellEnd"/>
+      <w:r>
+        <w:rPr>
+          <w:rFonts w:asciiTheme="majorBidi" w:hAnsiTheme="majorBidi" w:cstheme="majorBidi"/>
+          <w:sz w:val="24"/>
+          <w:szCs w:val="24"/>
+        </w:rPr>
+        <w:t xml:space="preserve"> yang lekas berputus asa. Sesungguhnya agama </w:t>
+      </w:r>
+      <w:r>
+        <w:rPr>
+          <w:rFonts w:asciiTheme="majorBidi" w:hAnsiTheme="majorBidi" w:cstheme="majorBidi"/>
+          <w:sz w:val="24"/>
+          <w:szCs w:val="24"/>
+        </w:rPr>
+        <w:t>I</w:t>
+      </w:r>
+      <w:r>
+        <w:rPr>
+          <w:rFonts w:asciiTheme="majorBidi" w:hAnsiTheme="majorBidi" w:cstheme="majorBidi"/>
+          <w:sz w:val="24"/>
+          <w:szCs w:val="24"/>
+        </w:rPr>
+        <w:t xml:space="preserve">slam memerintahkan kepada semua agar kita percaya diri dan tidak putus asa dalam mencari rahmat dan hidayah Allah SWT, serta </w:t>
+      </w:r>
+      <w:r>
+        <w:rPr>
+          <w:rFonts w:asciiTheme="majorBidi" w:hAnsiTheme="majorBidi" w:cstheme="majorBidi"/>
+          <w:sz w:val="24"/>
+          <w:szCs w:val="24"/>
+        </w:rPr>
+        <w:lastRenderedPageBreak/>
+        <w:t xml:space="preserve">diwajibkan berikhtiar kepada Allah SWT karena semua masalah pasti ada jalan keluarnya. </w:t>
+      </w:r>
+      <w:r>
+        <w:rPr>
+          <w:rFonts w:asciiTheme="majorBidi" w:hAnsiTheme="majorBidi" w:cstheme="majorBidi"/>
+          <w:sz w:val="24"/>
+          <w:szCs w:val="24"/>
+        </w:rPr>
+        <w:t xml:space="preserve">Dalam kondisi pembahasan ini bahwa kita diwajibkan terus berusaha untuk menggapai cita-cita atau pekerjaan yang kita inginkan dan jangan berputus asa. Salah satu bentuk ikhtiar dalam mencari pekerjaan adalah dengan </w:t>
+      </w:r>
+      <w:r>
+        <w:rPr>
+          <w:rFonts w:asciiTheme="majorBidi" w:hAnsiTheme="majorBidi" w:cstheme="majorBidi"/>
+          <w:i/>
+          <w:iCs/>
+          <w:sz w:val="24"/>
+          <w:szCs w:val="24"/>
+        </w:rPr>
+        <w:t>personal branding</w:t>
+      </w:r>
+      <w:r>
+        <w:rPr>
+          <w:rFonts w:asciiTheme="majorBidi" w:hAnsiTheme="majorBidi" w:cstheme="majorBidi"/>
+          <w:sz w:val="24"/>
+          <w:szCs w:val="24"/>
+        </w:rPr>
+        <w:t>.</w:t>
       </w:r>
     </w:p>
     <w:p>
@@ -844,15 +1191,136 @@
           <w:sz w:val="24"/>
           <w:szCs w:val="24"/>
         </w:rPr>
-        <w:t>Dalam mencari informasi lowongan pekerjaan</w:t>
-      </w:r>
-      <w:r>
-        <w:rPr>
-          <w:rFonts w:asciiTheme="majorBidi" w:hAnsiTheme="majorBidi" w:cstheme="majorBidi"/>
-          <w:sz w:val="24"/>
-          <w:szCs w:val="24"/>
-        </w:rPr>
-        <w:t xml:space="preserve"> tidak hanya dapat dilihat melalui media cetak saja tetapi juga dapat diakses secara online. Hingga saat ini telah banyak situs web atau aplikasi penyedia informasi lowongan kerja, </w:t>
+        <w:t>Memanfaatkan sosial media adalah salah satu cara untuk menyebarkan apa yang kita miliki dan apa yang kita bisa</w:t>
+      </w:r>
+      <w:r>
+        <w:rPr>
+          <w:rFonts w:asciiTheme="majorBidi" w:hAnsiTheme="majorBidi" w:cstheme="majorBidi"/>
+          <w:sz w:val="24"/>
+          <w:szCs w:val="24"/>
+        </w:rPr>
+        <w:t>,</w:t>
+      </w:r>
+      <w:r>
+        <w:rPr>
+          <w:rFonts w:asciiTheme="majorBidi" w:hAnsiTheme="majorBidi" w:cstheme="majorBidi"/>
+          <w:sz w:val="24"/>
+          <w:szCs w:val="24"/>
+        </w:rPr>
+        <w:t xml:space="preserve"> </w:t>
+      </w:r>
+      <w:r>
+        <w:rPr>
+          <w:rFonts w:asciiTheme="majorBidi" w:hAnsiTheme="majorBidi" w:cstheme="majorBidi"/>
+          <w:sz w:val="24"/>
+          <w:szCs w:val="24"/>
+        </w:rPr>
+        <w:t>n</w:t>
+      </w:r>
+      <w:r>
+        <w:rPr>
+          <w:rFonts w:asciiTheme="majorBidi" w:hAnsiTheme="majorBidi" w:cstheme="majorBidi"/>
+          <w:sz w:val="24"/>
+          <w:szCs w:val="24"/>
+        </w:rPr>
+        <w:t xml:space="preserve">amun terkadang kita sulit menemukan mahasiswa </w:t>
+      </w:r>
+      <w:r>
+        <w:rPr>
+          <w:rFonts w:asciiTheme="majorBidi" w:hAnsiTheme="majorBidi" w:cstheme="majorBidi"/>
+          <w:sz w:val="24"/>
+          <w:szCs w:val="24"/>
+        </w:rPr>
+        <w:t>UIN Alauddin Makassar</w:t>
+      </w:r>
+      <w:r>
+        <w:rPr>
+          <w:rFonts w:asciiTheme="majorBidi" w:hAnsiTheme="majorBidi" w:cstheme="majorBidi"/>
+          <w:sz w:val="24"/>
+          <w:szCs w:val="24"/>
+        </w:rPr>
+        <w:t xml:space="preserve"> yang berbakat dan siap untuk terjun kelapangan kerja dikarenakan platform yang digunakan terlalu besar dan memiliki database global yang menyulitkan untuk kita </w:t>
+      </w:r>
+      <w:r>
+        <w:rPr>
+          <w:rFonts w:asciiTheme="majorBidi" w:hAnsiTheme="majorBidi" w:cstheme="majorBidi"/>
+          <w:sz w:val="24"/>
+          <w:szCs w:val="24"/>
+        </w:rPr>
+        <w:t>memilih</w:t>
+      </w:r>
+      <w:r>
+        <w:rPr>
+          <w:rFonts w:asciiTheme="majorBidi" w:hAnsiTheme="majorBidi" w:cstheme="majorBidi"/>
+          <w:sz w:val="24"/>
+          <w:szCs w:val="24"/>
+        </w:rPr>
+        <w:t xml:space="preserve"> mahasiswa berbakat. Selain itu banyak juga mahasiswa yang kesulitan ingin menunjukkan bakat dan kemampuan mereka dengan mengikuti olimpiade atau kompetisi skala kampus maupun daerah/nasional, ini dikarenakan banyaknya mahasiswa yang tidak tampak kemampuan bakat yang </w:t>
+      </w:r>
+      <w:r>
+        <w:rPr>
+          <w:rFonts w:asciiTheme="majorBidi" w:hAnsiTheme="majorBidi" w:cstheme="majorBidi"/>
+          <w:sz w:val="24"/>
+          <w:szCs w:val="24"/>
+        </w:rPr>
+        <w:t>mereka</w:t>
+      </w:r>
+      <w:r>
+        <w:rPr>
+          <w:rFonts w:asciiTheme="majorBidi" w:hAnsiTheme="majorBidi" w:cstheme="majorBidi"/>
+          <w:sz w:val="24"/>
+          <w:szCs w:val="24"/>
+        </w:rPr>
+        <w:t xml:space="preserve"> miliki.</w:t>
+      </w:r>
+      <w:r>
+        <w:rPr>
+          <w:rFonts w:asciiTheme="majorBidi" w:hAnsiTheme="majorBidi" w:cstheme="majorBidi"/>
+          <w:sz w:val="24"/>
+          <w:szCs w:val="24"/>
+        </w:rPr>
+        <w:t xml:space="preserve"> </w:t>
+      </w:r>
+      <w:r>
+        <w:rPr>
+          <w:rFonts w:asciiTheme="majorBidi" w:hAnsiTheme="majorBidi" w:cstheme="majorBidi"/>
+          <w:sz w:val="24"/>
+          <w:szCs w:val="24"/>
+        </w:rPr>
+        <w:t xml:space="preserve">Permasalahan lainnya adalah UIN Alauddin Makassar telah banyak menghasilkan lulusan dengan berbagai keahlian hingga jabatan atau pekerjaan yang baik, namun saat ini belum adanya sistem yang dapat melakukan pendataan dari </w:t>
+      </w:r>
+      <w:r>
+        <w:rPr>
+          <w:rFonts w:asciiTheme="majorBidi" w:hAnsiTheme="majorBidi" w:cstheme="majorBidi"/>
+          <w:sz w:val="24"/>
+          <w:szCs w:val="24"/>
+        </w:rPr>
+        <w:lastRenderedPageBreak/>
+        <w:t>mahasiswa dan alumni</w:t>
+      </w:r>
+      <w:r>
+        <w:rPr>
+          <w:rFonts w:asciiTheme="majorBidi" w:hAnsiTheme="majorBidi" w:cstheme="majorBidi"/>
+          <w:sz w:val="24"/>
+          <w:szCs w:val="24"/>
+        </w:rPr>
+        <w:t xml:space="preserve"> terkait perkembangan karir mereka</w:t>
+      </w:r>
+      <w:r>
+        <w:rPr>
+          <w:rFonts w:asciiTheme="majorBidi" w:hAnsiTheme="majorBidi" w:cstheme="majorBidi"/>
+          <w:sz w:val="24"/>
+          <w:szCs w:val="24"/>
+        </w:rPr>
+        <w:t>, sehingga dari kondisi ini mahasiswa</w:t>
+      </w:r>
+      <w:r>
+        <w:rPr>
+          <w:rFonts w:asciiTheme="majorBidi" w:hAnsiTheme="majorBidi" w:cstheme="majorBidi"/>
+          <w:sz w:val="24"/>
+          <w:szCs w:val="24"/>
+        </w:rPr>
+        <w:t xml:space="preserve"> dan alumni hanya mengandalkan diri dan menggunakan berbagai platform yang bermacam untuk mendapatkan pekerjaan sesuai bidang masing-masing.</w:t>
       </w:r>
     </w:p>
     <w:p>
@@ -866,6 +1334,54 @@
           <w:szCs w:val="24"/>
         </w:rPr>
       </w:pPr>
+      <w:r>
+        <w:rPr>
+          <w:rFonts w:asciiTheme="majorBidi" w:hAnsiTheme="majorBidi" w:cstheme="majorBidi"/>
+          <w:sz w:val="24"/>
+          <w:szCs w:val="24"/>
+        </w:rPr>
+        <w:t xml:space="preserve">Dari permasalahan ini pihak kampus memiliki peran yang sangat penting untuk memberikan sebanyak-banyaknya informasi terkait lowongan pekerjaan, ataupun informasi </w:t>
+      </w:r>
+      <w:r>
+        <w:rPr>
+          <w:rFonts w:asciiTheme="majorBidi" w:hAnsiTheme="majorBidi" w:cstheme="majorBidi"/>
+          <w:sz w:val="24"/>
+          <w:szCs w:val="24"/>
+        </w:rPr>
+        <w:t xml:space="preserve">bantuan pengembangan diri. Selain itu menjembatani antara pihak perusahaan dengan mahasiswa UIN Alauddin Makassar adalah langkah yang baik bagi pihak kampus agar selepas dari pendidikannya alumni akan dengan mudah mendapatkan pekerjaan </w:t>
+      </w:r>
+      <w:r>
+        <w:rPr>
+          <w:rFonts w:asciiTheme="majorBidi" w:hAnsiTheme="majorBidi" w:cstheme="majorBidi"/>
+          <w:sz w:val="24"/>
+          <w:szCs w:val="24"/>
+        </w:rPr>
+        <w:t>yang diinginkan. Ini juga akan menjadi hal yang penting untuk akreditasi kampus dan program studi pada UIN Alauddin Makassar, kriteria dan elemen penilaian</w:t>
+      </w:r>
+      <w:r>
+        <w:rPr>
+          <w:rFonts w:asciiTheme="majorBidi" w:hAnsiTheme="majorBidi" w:cstheme="majorBidi"/>
+          <w:sz w:val="24"/>
+          <w:szCs w:val="24"/>
+        </w:rPr>
+        <w:t xml:space="preserve"> pada akreditasi perguruan tinggi</w:t>
+      </w:r>
+      <w:r>
+        <w:rPr>
+          <w:rFonts w:asciiTheme="majorBidi" w:hAnsiTheme="majorBidi" w:cstheme="majorBidi"/>
+          <w:sz w:val="24"/>
+          <w:szCs w:val="24"/>
+        </w:rPr>
+        <w:t xml:space="preserve"> terdapat pembahasan mengenai</w:t>
+      </w:r>
+      <w:r>
+        <w:rPr>
+          <w:rFonts w:asciiTheme="majorBidi" w:hAnsiTheme="majorBidi" w:cstheme="majorBidi"/>
+          <w:sz w:val="24"/>
+          <w:szCs w:val="24"/>
+        </w:rPr>
+        <w:t xml:space="preserve"> mahasiswa yang menjadi fokus penelitian pada poin ke 3 adalah kebijakan, program, keterlibatan dan prestasi mahasiswa dalam pembinaan minat, bakat dan keprofesian. </w:t>
+      </w:r>
     </w:p>
     <w:p>
       <w:pPr>
@@ -884,7 +1400,7 @@
           <w:sz w:val="24"/>
           <w:szCs w:val="24"/>
         </w:rPr>
-        <w:t xml:space="preserve">Media sosial menawarkan kemudahan dalam interaksi dan komunikasi dengan tidak tatap muka secara langsung. Memanfaatkan sosial media adalah salah satu cara untuk menyebarkan apa yang kita miliki dan apa yang kita bisa, namun terkadang kita sulit menemukan mahasiswa UINAM yang berbakat dan siap untuk terjun kelapangan kerja dikarenakan platform yang digunakan terlalu besar dan memiliki database global yang menyulitkan untuk kita memfilter mahasiswa berbakat. Selain itu banyak juga mahasiswa yang kesulitan ingin menunjukkan bakat dan kemampuan mereka dengan mengikuti olimpiade atau kompetisi skala kampus maupun daerah/nasional, ini dikarenakan banyaknya mahasiswa yang tidak tampak kemampuan bakat yang dia miliki. </w:t>
+        <w:t xml:space="preserve">Allah SWT telah berfirman dalam Q.S </w:t>
       </w:r>
     </w:p>
     <w:p>
@@ -894,128 +1410,21 @@
         <w:jc w:val="both"/>
         <w:rPr>
           <w:rFonts w:asciiTheme="majorBidi" w:hAnsiTheme="majorBidi" w:cstheme="majorBidi"/>
-          <w:sz w:val="24"/>
-          <w:szCs w:val="24"/>
-        </w:rPr>
-      </w:pPr>
-      <w:r>
-        <w:rPr>
-          <w:rFonts w:asciiTheme="majorBidi" w:hAnsiTheme="majorBidi" w:cstheme="majorBidi"/>
-          <w:sz w:val="24"/>
-          <w:szCs w:val="24"/>
-        </w:rPr>
-        <w:t xml:space="preserve">Media sosial juga memudahkan kita untuk mendapatkan informasi yang </w:t>
-      </w:r>
-      <w:r>
-        <w:rPr>
-          <w:rFonts w:asciiTheme="majorBidi" w:hAnsiTheme="majorBidi" w:cstheme="majorBidi"/>
-          <w:i/>
-          <w:iCs/>
-          <w:sz w:val="24"/>
-          <w:szCs w:val="24"/>
-        </w:rPr>
-        <w:t>r</w:t>
-      </w:r>
-      <w:r>
-        <w:rPr>
-          <w:rFonts w:asciiTheme="majorBidi" w:hAnsiTheme="majorBidi" w:cstheme="majorBidi"/>
-          <w:i/>
-          <w:iCs/>
-          <w:sz w:val="24"/>
-          <w:szCs w:val="24"/>
-        </w:rPr>
-        <w:t>eal</w:t>
-      </w:r>
-      <w:r>
-        <w:rPr>
-          <w:rFonts w:asciiTheme="majorBidi" w:hAnsiTheme="majorBidi" w:cstheme="majorBidi"/>
-          <w:i/>
-          <w:iCs/>
-          <w:sz w:val="24"/>
-          <w:szCs w:val="24"/>
-        </w:rPr>
-        <w:t xml:space="preserve"> </w:t>
-      </w:r>
-      <w:r>
-        <w:rPr>
-          <w:rFonts w:asciiTheme="majorBidi" w:hAnsiTheme="majorBidi" w:cstheme="majorBidi"/>
-          <w:i/>
-          <w:iCs/>
-          <w:sz w:val="24"/>
-          <w:szCs w:val="24"/>
-        </w:rPr>
-        <w:t>time</w:t>
-      </w:r>
-      <w:r>
-        <w:rPr>
-          <w:rFonts w:asciiTheme="majorBidi" w:hAnsiTheme="majorBidi" w:cstheme="majorBidi"/>
-          <w:sz w:val="24"/>
-          <w:szCs w:val="24"/>
-        </w:rPr>
-        <w:t xml:space="preserve"> dari sumber berbagai pihak, hal ini terkadang banyak yang memanfaatkan baik dari segi bidang marketing yang ingin menawarkan atau menjual produk/barang mereka kepada orang-orang yang tepat, dan juga informasi event, kegiatan, atau informasi yang di publikasikan dari pihak resmi. Kadang kita menganggap bahwa informasi yang kita peroleh dari berbagai sumber merupakan informasi yang tidak</w:t>
-      </w:r>
-      <w:r>
-        <w:rPr>
-          <w:rFonts w:asciiTheme="majorBidi" w:hAnsiTheme="majorBidi" w:cstheme="majorBidi"/>
-          <w:sz w:val="24"/>
-          <w:szCs w:val="24"/>
-        </w:rPr>
-        <w:t xml:space="preserve"> </w:t>
-      </w:r>
-      <w:r>
-        <w:rPr>
-          <w:rFonts w:asciiTheme="majorBidi" w:hAnsiTheme="majorBidi" w:cstheme="majorBidi"/>
-          <w:i/>
-          <w:iCs/>
-          <w:sz w:val="24"/>
-          <w:szCs w:val="24"/>
-        </w:rPr>
-        <w:t>v</w:t>
-      </w:r>
-      <w:r>
-        <w:rPr>
-          <w:rFonts w:asciiTheme="majorBidi" w:hAnsiTheme="majorBidi" w:cstheme="majorBidi"/>
-          <w:i/>
-          <w:iCs/>
-          <w:sz w:val="24"/>
-          <w:szCs w:val="24"/>
-        </w:rPr>
-        <w:t>alid</w:t>
-      </w:r>
-      <w:r>
-        <w:rPr>
-          <w:rFonts w:asciiTheme="majorBidi" w:hAnsiTheme="majorBidi" w:cstheme="majorBidi"/>
-          <w:sz w:val="24"/>
-          <w:szCs w:val="24"/>
-        </w:rPr>
-        <w:t xml:space="preserve"> (Hoax) yang jika sering terjadi akan menjadikan mindset kepada orang-orang yang menganggap bahwa kebanyakan informasi yang sumber tidak jelas adalah informasi yang dianggap penipuan. </w:t>
-      </w:r>
-      <w:r>
-        <w:rPr>
-          <w:rFonts w:asciiTheme="majorBidi" w:hAnsiTheme="majorBidi" w:cstheme="majorBidi"/>
-          <w:i/>
-          <w:iCs/>
-          <w:sz w:val="24"/>
-          <w:szCs w:val="24"/>
-        </w:rPr>
-        <w:t xml:space="preserve">Mindset </w:t>
-      </w:r>
-      <w:r>
-        <w:rPr>
-          <w:rFonts w:asciiTheme="majorBidi" w:hAnsiTheme="majorBidi" w:cstheme="majorBidi"/>
-          <w:sz w:val="24"/>
-          <w:szCs w:val="24"/>
-        </w:rPr>
-        <w:t xml:space="preserve">seperti ini adalah bukan hal yang buruk dikarenakan membuat kita agar berhati-hati dalam menanggapi sebuah informasi yang </w:t>
-      </w:r>
-      <w:r>
-        <w:rPr>
-          <w:rFonts w:asciiTheme="majorBidi" w:hAnsiTheme="majorBidi" w:cstheme="majorBidi"/>
-          <w:sz w:val="24"/>
-          <w:szCs w:val="24"/>
-        </w:rPr>
-        <w:lastRenderedPageBreak/>
-        <w:t>tidak jelas, tetapi membuat orang untuk memiliki rasa kepercayaan terhadap suatu sumber adalah hal yang perlu kita lakukan juga. Maka dari itu penulis telah memikirkan suatu penelitian yang berjudul “Perancangan Aplikasi Sosial Media Kampus Berbasis Android Studi Kasus UIN Alauddin Makassar”.</w:t>
+          <w:b/>
+          <w:bCs/>
+          <w:sz w:val="24"/>
+          <w:szCs w:val="24"/>
+        </w:rPr>
+      </w:pPr>
+      <w:r>
+        <w:rPr>
+          <w:rFonts w:asciiTheme="majorBidi" w:hAnsiTheme="majorBidi" w:cstheme="majorBidi"/>
+          <w:b/>
+          <w:bCs/>
+          <w:sz w:val="24"/>
+          <w:szCs w:val="24"/>
+        </w:rPr>
+        <w:t>AYAT</w:t>
       </w:r>
     </w:p>
     <w:p>
@@ -1035,265 +1444,24 @@
           <w:sz w:val="24"/>
           <w:szCs w:val="24"/>
         </w:rPr>
-        <w:t>Hal tersebut dijelaskan Allah Swt. dalam firmannya Q.S Al-</w:t>
-      </w:r>
-      <w:proofErr w:type="spellStart"/>
-      <w:r>
-        <w:rPr>
-          <w:rFonts w:asciiTheme="majorBidi" w:hAnsiTheme="majorBidi" w:cstheme="majorBidi"/>
-          <w:sz w:val="24"/>
-          <w:szCs w:val="24"/>
-        </w:rPr>
-        <w:t>Mujadilah</w:t>
-      </w:r>
-      <w:proofErr w:type="spellEnd"/>
-      <w:r>
-        <w:rPr>
-          <w:rFonts w:asciiTheme="majorBidi" w:hAnsiTheme="majorBidi" w:cstheme="majorBidi"/>
-          <w:sz w:val="24"/>
-          <w:szCs w:val="24"/>
-        </w:rPr>
-        <w:t>/58:11</w:t>
-      </w:r>
-    </w:p>
-    <w:p>
-      <w:pPr>
-        <w:bidi/>
-        <w:spacing w:line="240" w:lineRule="auto"/>
-        <w:jc w:val="both"/>
-        <w:rPr>
-          <w:rFonts w:ascii="Arial" w:hAnsi="Arial" w:cs="Arial"/>
-          <w:sz w:val="20"/>
-          <w:szCs w:val="24"/>
-        </w:rPr>
-      </w:pPr>
-      <w:r>
-        <w:rPr>
-          <w:rFonts w:cs="KFGQPC Uthmanic Script HAFS" w:hint="cs"/>
-          <w:sz w:val="28"/>
-          <w:szCs w:val="28"/>
-          <w:rtl/>
-        </w:rPr>
-        <w:t>يَٰٓ</w:t>
-      </w:r>
-      <w:r>
-        <w:rPr>
-          <w:rFonts w:cs="KFGQPC Uthmanic Script HAFS" w:hint="cs"/>
-          <w:sz w:val="28"/>
-          <w:szCs w:val="28"/>
-          <w:rtl/>
-        </w:rPr>
-        <w:t xml:space="preserve">أَيُّهَا ٱلَّذِينَ ءَامَنُوٓاْ إِذَا قِيلَ </w:t>
-      </w:r>
-      <w:r>
-        <w:rPr>
-          <w:rFonts w:asciiTheme="majorBidi" w:hAnsiTheme="majorBidi" w:cstheme="majorBidi"/>
-          <w:sz w:val="28"/>
-          <w:szCs w:val="28"/>
-          <w:rtl/>
-        </w:rPr>
-        <w:t>لَكُم</w:t>
-      </w:r>
-      <w:r>
-        <w:rPr>
-          <w:rFonts w:cs="KFGQPC Uthmanic Script HAFS" w:hint="cs"/>
-          <w:sz w:val="28"/>
-          <w:szCs w:val="28"/>
-          <w:rtl/>
-        </w:rPr>
-        <w:t xml:space="preserve">ۡ تَفَسَّحُواْ فِي ٱلۡمَجَٰلِسِ فَٱفۡسَحُواْ يَفۡسَحِ ٱللَّهُ لَكُمۡۖ وَإِذَا قِيلَ ٱنشُزُواْ فَٱنشُزُواْ يَرۡفَعِ ٱللَّهُ ٱلَّذِينَ ءَامَنُواْ مِنكُمۡ وَٱلَّذِينَ أُوتُواْ ٱلۡعِلۡمَ دَرَجَٰتٖۚ وَٱللَّهُ بِمَا تَعۡمَلُونَ خَبِيرٞ </w:t>
-      </w:r>
-      <w:r>
-        <w:rPr>
-          <w:rFonts w:ascii="Arial" w:hAnsi="Arial" w:cs="Arial"/>
-          <w:sz w:val="20"/>
-          <w:szCs w:val="24"/>
-          <w:rtl/>
-        </w:rPr>
-        <w:t>. (١١)</w:t>
-      </w:r>
-    </w:p>
-    <w:p>
-      <w:pPr>
-        <w:spacing w:line="240" w:lineRule="auto"/>
-        <w:jc w:val="both"/>
-        <w:rPr>
-          <w:rFonts w:asciiTheme="majorBidi" w:hAnsiTheme="majorBidi" w:cstheme="majorBidi"/>
-          <w:sz w:val="24"/>
-          <w:szCs w:val="24"/>
-        </w:rPr>
-      </w:pPr>
-      <w:r>
-        <w:rPr>
-          <w:rFonts w:asciiTheme="majorBidi" w:hAnsiTheme="majorBidi" w:cstheme="majorBidi"/>
-          <w:sz w:val="24"/>
-          <w:szCs w:val="24"/>
-        </w:rPr>
-        <w:t>Terjemah</w:t>
-      </w:r>
-      <w:r>
-        <w:rPr>
-          <w:rFonts w:asciiTheme="majorBidi" w:hAnsiTheme="majorBidi" w:cstheme="majorBidi"/>
-          <w:sz w:val="24"/>
-          <w:szCs w:val="24"/>
-        </w:rPr>
-        <w:t>a</w:t>
-      </w:r>
-      <w:r>
-        <w:rPr>
-          <w:rFonts w:asciiTheme="majorBidi" w:hAnsiTheme="majorBidi" w:cstheme="majorBidi"/>
-          <w:sz w:val="24"/>
-          <w:szCs w:val="24"/>
-        </w:rPr>
-        <w:t>n</w:t>
-      </w:r>
-      <w:r>
-        <w:rPr>
-          <w:rFonts w:asciiTheme="majorBidi" w:hAnsiTheme="majorBidi" w:cstheme="majorBidi"/>
-          <w:sz w:val="24"/>
-          <w:szCs w:val="24"/>
-        </w:rPr>
-        <w:t>n</w:t>
-      </w:r>
-      <w:r>
-        <w:rPr>
-          <w:rFonts w:asciiTheme="majorBidi" w:hAnsiTheme="majorBidi" w:cstheme="majorBidi"/>
-          <w:sz w:val="24"/>
-          <w:szCs w:val="24"/>
-        </w:rPr>
-        <w:t>ya:</w:t>
-      </w:r>
-    </w:p>
-    <w:p>
-      <w:pPr>
-        <w:spacing w:line="240" w:lineRule="auto"/>
-        <w:jc w:val="both"/>
-        <w:rPr>
-          <w:rFonts w:asciiTheme="majorBidi" w:hAnsiTheme="majorBidi" w:cstheme="majorBidi"/>
-          <w:sz w:val="24"/>
-          <w:szCs w:val="24"/>
-        </w:rPr>
-      </w:pPr>
-      <w:r>
-        <w:rPr>
-          <w:rFonts w:asciiTheme="majorBidi" w:hAnsiTheme="majorBidi" w:cstheme="majorBidi"/>
-          <w:sz w:val="24"/>
-          <w:szCs w:val="24"/>
-        </w:rPr>
-        <w:t xml:space="preserve">     “Hai orang-orang yang beriman apabila kamu dikatakan kepadaMu: “</w:t>
-      </w:r>
-      <w:proofErr w:type="spellStart"/>
-      <w:r>
-        <w:rPr>
-          <w:rFonts w:asciiTheme="majorBidi" w:hAnsiTheme="majorBidi" w:cstheme="majorBidi"/>
-          <w:sz w:val="24"/>
-          <w:szCs w:val="24"/>
-        </w:rPr>
-        <w:t>Berlapang-lapanglah</w:t>
-      </w:r>
-      <w:proofErr w:type="spellEnd"/>
-      <w:r>
-        <w:rPr>
-          <w:rFonts w:asciiTheme="majorBidi" w:hAnsiTheme="majorBidi" w:cstheme="majorBidi"/>
-          <w:sz w:val="24"/>
-          <w:szCs w:val="24"/>
-        </w:rPr>
-        <w:t xml:space="preserve"> dalam majelis”, maka </w:t>
-      </w:r>
-      <w:proofErr w:type="spellStart"/>
-      <w:r>
-        <w:rPr>
-          <w:rFonts w:asciiTheme="majorBidi" w:hAnsiTheme="majorBidi" w:cstheme="majorBidi"/>
-          <w:sz w:val="24"/>
-          <w:szCs w:val="24"/>
-        </w:rPr>
-        <w:t>lapangkanlah</w:t>
-      </w:r>
-      <w:proofErr w:type="spellEnd"/>
-      <w:r>
-        <w:rPr>
-          <w:rFonts w:asciiTheme="majorBidi" w:hAnsiTheme="majorBidi" w:cstheme="majorBidi"/>
-          <w:sz w:val="24"/>
-          <w:szCs w:val="24"/>
-        </w:rPr>
-        <w:t xml:space="preserve"> niscaya Allah akan memberi kelapangan untukmu. Dan apabila dikatakan: “Berdirilah kamu”, maka berdirilah, niscaya Allah akan meninggikan orang-orang yang beriman diantara mu dan orang-orang yang diberi ilmu pengetahuan beberapa derajat. Dan Allah Maha </w:t>
-      </w:r>
-      <w:r>
-        <w:rPr>
-          <w:rFonts w:asciiTheme="majorBidi" w:hAnsiTheme="majorBidi" w:cstheme="majorBidi"/>
-          <w:sz w:val="24"/>
-          <w:szCs w:val="24"/>
-        </w:rPr>
-        <w:t xml:space="preserve">teliti </w:t>
-      </w:r>
-      <w:r>
-        <w:rPr>
-          <w:rFonts w:asciiTheme="majorBidi" w:hAnsiTheme="majorBidi" w:cstheme="majorBidi"/>
-          <w:sz w:val="24"/>
-          <w:szCs w:val="24"/>
-        </w:rPr>
-        <w:t>apa yang kamu kerjakan”.</w:t>
-      </w:r>
-      <w:r>
-        <w:rPr>
-          <w:rFonts w:asciiTheme="majorBidi" w:hAnsiTheme="majorBidi" w:cstheme="majorBidi"/>
-          <w:sz w:val="24"/>
-          <w:szCs w:val="24"/>
-        </w:rPr>
-        <w:fldChar w:fldCharType="begin" w:fldLock="1"/>
-      </w:r>
-      <w:r>
-        <w:rPr>
-          <w:rFonts w:asciiTheme="majorBidi" w:hAnsiTheme="majorBidi" w:cstheme="majorBidi"/>
-          <w:sz w:val="24"/>
-          <w:szCs w:val="24"/>
-        </w:rPr>
-        <w:instrText>ADDIN CSL_CITATION {"citationItems":[{"id":"ITEM-1","itemData":{"author":[{"dropping-particle":"","family":"Kementerian Agama","given":"R I","non-dropping-particle":"","parse-names":false,"suffix":""}],"container-title":"Jakarta: Lajnah Pentashihan Mushaf Al- Qur’an","id":"ITEM-1","issued":{"date-parts":[["2019"]]},"title":"Al-Qur’an Al-Karim dan Terjemahannya","type":"article-journal"},"uris":["http://www.mendeley.com/documents/?uuid=cb176509-8615-411f-a13e-deef46d93d64"]}],"mendeley":{"formattedCitation":"(Kementerian Agama, 2019)","plainTextFormattedCitation":"(Kementerian Agama, 2019)","previouslyFormattedCitation":"(Kementerian Agama, 2019)"},"properties":{"noteIndex":0},"schema":"https://github.com/citation-style-language/schema/raw/master/csl-citation.json"}</w:instrText>
-      </w:r>
-      <w:r>
-        <w:rPr>
-          <w:rFonts w:asciiTheme="majorBidi" w:hAnsiTheme="majorBidi" w:cstheme="majorBidi"/>
-          <w:sz w:val="24"/>
-          <w:szCs w:val="24"/>
-        </w:rPr>
-        <w:fldChar w:fldCharType="separate"/>
-      </w:r>
-      <w:r>
-        <w:rPr>
-          <w:rFonts w:asciiTheme="majorBidi" w:hAnsiTheme="majorBidi" w:cstheme="majorBidi"/>
-          <w:noProof/>
-          <w:sz w:val="24"/>
-          <w:szCs w:val="24"/>
-        </w:rPr>
-        <w:t>(Kementerian Agama, 2019)</w:t>
-      </w:r>
-      <w:r>
-        <w:rPr>
-          <w:rFonts w:asciiTheme="majorBidi" w:hAnsiTheme="majorBidi" w:cstheme="majorBidi"/>
-          <w:sz w:val="24"/>
-          <w:szCs w:val="24"/>
-        </w:rPr>
-        <w:fldChar w:fldCharType="end"/>
-      </w:r>
-      <w:r>
-        <w:rPr>
-          <w:rFonts w:asciiTheme="majorBidi" w:hAnsiTheme="majorBidi" w:cstheme="majorBidi"/>
-          <w:sz w:val="24"/>
-          <w:szCs w:val="24"/>
-        </w:rPr>
-        <w:t>.</w:t>
-      </w:r>
-    </w:p>
-    <w:p>
-      <w:pPr>
-        <w:spacing w:line="240" w:lineRule="auto"/>
-        <w:jc w:val="both"/>
-        <w:rPr>
-          <w:rFonts w:asciiTheme="majorBidi" w:hAnsiTheme="majorBidi" w:cstheme="majorBidi"/>
-          <w:sz w:val="24"/>
-          <w:szCs w:val="24"/>
-        </w:rPr>
-      </w:pPr>
+        <w:t>Maksud Dari ayat tersebut adalah</w:t>
+      </w:r>
+      <w:r>
+        <w:rPr>
+          <w:rFonts w:asciiTheme="majorBidi" w:hAnsiTheme="majorBidi" w:cstheme="majorBidi"/>
+          <w:sz w:val="24"/>
+          <w:szCs w:val="24"/>
+        </w:rPr>
+        <w:t xml:space="preserve"> menyebarkan informasi</w:t>
+      </w:r>
+      <w:r>
+        <w:rPr>
+          <w:rFonts w:asciiTheme="majorBidi" w:hAnsiTheme="majorBidi" w:cstheme="majorBidi"/>
+          <w:sz w:val="24"/>
+          <w:szCs w:val="24"/>
+        </w:rPr>
+        <w:t xml:space="preserve"> ……</w:t>
+      </w:r>
     </w:p>
     <w:p>
       <w:pPr>
@@ -1306,230 +1474,6 @@
           <w:szCs w:val="24"/>
         </w:rPr>
       </w:pPr>
-      <w:r>
-        <w:rPr>
-          <w:rFonts w:asciiTheme="majorBidi" w:hAnsiTheme="majorBidi" w:cstheme="majorBidi"/>
-          <w:sz w:val="24"/>
-          <w:szCs w:val="24"/>
-        </w:rPr>
-        <w:t xml:space="preserve">Ayat ini menjelaskan bahwa pada ayat-ayat sebelumnya </w:t>
-      </w:r>
-      <w:r>
-        <w:rPr>
-          <w:rFonts w:asciiTheme="majorBidi" w:hAnsiTheme="majorBidi" w:cstheme="majorBidi"/>
-          <w:sz w:val="24"/>
-          <w:szCs w:val="24"/>
-          <w:shd w:val="clear" w:color="auto" w:fill="FFFFFF"/>
-        </w:rPr>
-        <w:t>Allah memerintahkan kaum muslim agar menghindarkan diri dari perbuatan berbisik-bisik dan pembicaraan rahasia, karena akan menimbulkan rasa tidak enak bagi muslim lainnya. Pada ayat ini, Allah memerintahkan kaum muslim untuk melakukan perbuatan yang menimbulkan rasa persaudaraan dalam semua pertemuan.</w:t>
-      </w:r>
-      <w:r>
-        <w:rPr>
-          <w:rFonts w:asciiTheme="majorBidi" w:hAnsiTheme="majorBidi" w:cstheme="majorBidi"/>
-          <w:sz w:val="24"/>
-          <w:szCs w:val="24"/>
-          <w:shd w:val="clear" w:color="auto" w:fill="FFFFFF"/>
-        </w:rPr>
-        <w:t xml:space="preserve"> </w:t>
-      </w:r>
-      <w:r>
-        <w:rPr>
-          <w:rFonts w:asciiTheme="majorBidi" w:hAnsiTheme="majorBidi" w:cstheme="majorBidi"/>
-          <w:sz w:val="24"/>
-          <w:szCs w:val="24"/>
-          <w:shd w:val="clear" w:color="auto" w:fill="FFFFFF"/>
-        </w:rPr>
-        <w:t>Allah pun akan mengangkat </w:t>
-      </w:r>
-      <w:r>
-        <w:rPr>
-          <w:rStyle w:val="Emphasis"/>
-          <w:rFonts w:asciiTheme="majorBidi" w:hAnsiTheme="majorBidi" w:cstheme="majorBidi"/>
-          <w:i w:val="0"/>
-          <w:iCs w:val="0"/>
-          <w:sz w:val="24"/>
-          <w:szCs w:val="24"/>
-          <w:shd w:val="clear" w:color="auto" w:fill="FFFFFF"/>
-        </w:rPr>
-        <w:t>orang-orang yang diberi ilmu,</w:t>
-      </w:r>
-      <w:r>
-        <w:rPr>
-          <w:rFonts w:asciiTheme="majorBidi" w:hAnsiTheme="majorBidi" w:cstheme="majorBidi"/>
-          <w:i/>
-          <w:iCs/>
-          <w:sz w:val="24"/>
-          <w:szCs w:val="24"/>
-          <w:shd w:val="clear" w:color="auto" w:fill="FFFFFF"/>
-        </w:rPr>
-        <w:t> </w:t>
-      </w:r>
-      <w:r>
-        <w:rPr>
-          <w:rFonts w:asciiTheme="majorBidi" w:hAnsiTheme="majorBidi" w:cstheme="majorBidi"/>
-          <w:sz w:val="24"/>
-          <w:szCs w:val="24"/>
-          <w:shd w:val="clear" w:color="auto" w:fill="FFFFFF"/>
-        </w:rPr>
-        <w:t>karena ilmunya menjadi hujah yang menerangi umat, </w:t>
-      </w:r>
-      <w:r>
-        <w:rPr>
-          <w:rStyle w:val="Emphasis"/>
-          <w:rFonts w:asciiTheme="majorBidi" w:hAnsiTheme="majorBidi" w:cstheme="majorBidi"/>
-          <w:i w:val="0"/>
-          <w:iCs w:val="0"/>
-          <w:sz w:val="24"/>
-          <w:szCs w:val="24"/>
-          <w:shd w:val="clear" w:color="auto" w:fill="FFFFFF"/>
-        </w:rPr>
-        <w:t>beberapa derajat</w:t>
-      </w:r>
-      <w:r>
-        <w:rPr>
-          <w:rFonts w:asciiTheme="majorBidi" w:hAnsiTheme="majorBidi" w:cstheme="majorBidi"/>
-          <w:i/>
-          <w:iCs/>
-          <w:sz w:val="24"/>
-          <w:szCs w:val="24"/>
-          <w:shd w:val="clear" w:color="auto" w:fill="FFFFFF"/>
-        </w:rPr>
-        <w:t> </w:t>
-      </w:r>
-      <w:r>
-        <w:rPr>
-          <w:rFonts w:asciiTheme="majorBidi" w:hAnsiTheme="majorBidi" w:cstheme="majorBidi"/>
-          <w:sz w:val="24"/>
-          <w:szCs w:val="24"/>
-          <w:shd w:val="clear" w:color="auto" w:fill="FFFFFF"/>
-        </w:rPr>
-        <w:t>dibandingkan</w:t>
-      </w:r>
-      <w:r>
-        <w:rPr>
-          <w:rFonts w:asciiTheme="majorBidi" w:hAnsiTheme="majorBidi" w:cstheme="majorBidi"/>
-          <w:sz w:val="24"/>
-          <w:szCs w:val="24"/>
-          <w:shd w:val="clear" w:color="auto" w:fill="FFFFFF"/>
-        </w:rPr>
-        <w:t xml:space="preserve"> orang-orang yang tidak berilmu. </w:t>
-      </w:r>
-      <w:r>
-        <w:rPr>
-          <w:rStyle w:val="Emphasis"/>
-          <w:rFonts w:asciiTheme="majorBidi" w:hAnsiTheme="majorBidi" w:cstheme="majorBidi"/>
-          <w:i w:val="0"/>
-          <w:iCs w:val="0"/>
-          <w:sz w:val="24"/>
-          <w:szCs w:val="24"/>
-          <w:shd w:val="clear" w:color="auto" w:fill="FFFFFF"/>
-        </w:rPr>
-        <w:t>dan Allah Maha teliti</w:t>
-      </w:r>
-      <w:r>
-        <w:rPr>
-          <w:rFonts w:asciiTheme="majorBidi" w:hAnsiTheme="majorBidi" w:cstheme="majorBidi"/>
-          <w:sz w:val="24"/>
-          <w:szCs w:val="24"/>
-          <w:shd w:val="clear" w:color="auto" w:fill="FFFFFF"/>
-        </w:rPr>
-        <w:t> terhadap niat, cara, dan tujuan dari </w:t>
-      </w:r>
-      <w:r>
-        <w:rPr>
-          <w:rStyle w:val="Emphasis"/>
-          <w:rFonts w:asciiTheme="majorBidi" w:hAnsiTheme="majorBidi" w:cstheme="majorBidi"/>
-          <w:i w:val="0"/>
-          <w:iCs w:val="0"/>
-          <w:sz w:val="24"/>
-          <w:szCs w:val="24"/>
-          <w:shd w:val="clear" w:color="auto" w:fill="FFFFFF"/>
-        </w:rPr>
-        <w:t>apa yang kamu kerjakan</w:t>
-      </w:r>
-      <w:r>
-        <w:rPr>
-          <w:rStyle w:val="Emphasis"/>
-          <w:rFonts w:asciiTheme="majorBidi" w:hAnsiTheme="majorBidi" w:cstheme="majorBidi"/>
-          <w:sz w:val="24"/>
-          <w:szCs w:val="24"/>
-          <w:shd w:val="clear" w:color="auto" w:fill="FFFFFF"/>
-        </w:rPr>
-        <w:t>,</w:t>
-      </w:r>
-      <w:r>
-        <w:rPr>
-          <w:rFonts w:asciiTheme="majorBidi" w:hAnsiTheme="majorBidi" w:cstheme="majorBidi"/>
-          <w:sz w:val="24"/>
-          <w:szCs w:val="24"/>
-          <w:shd w:val="clear" w:color="auto" w:fill="FFFFFF"/>
-        </w:rPr>
-        <w:t> baik persoalan dunia maupun akhirat</w:t>
-      </w:r>
-      <w:r>
-        <w:rPr>
-          <w:rFonts w:asciiTheme="majorBidi" w:hAnsiTheme="majorBidi" w:cstheme="majorBidi"/>
-          <w:sz w:val="24"/>
-          <w:szCs w:val="24"/>
-          <w:shd w:val="clear" w:color="auto" w:fill="FFFFFF"/>
-        </w:rPr>
-        <w:t>.</w:t>
-      </w:r>
-      <w:r>
-        <w:rPr>
-          <w:rFonts w:asciiTheme="majorBidi" w:hAnsiTheme="majorBidi" w:cstheme="majorBidi"/>
-          <w:sz w:val="24"/>
-          <w:szCs w:val="24"/>
-          <w:shd w:val="clear" w:color="auto" w:fill="FFFFFF"/>
-        </w:rPr>
-        <w:fldChar w:fldCharType="begin" w:fldLock="1"/>
-      </w:r>
-      <w:r>
-        <w:rPr>
-          <w:rFonts w:asciiTheme="majorBidi" w:hAnsiTheme="majorBidi" w:cstheme="majorBidi"/>
-          <w:sz w:val="24"/>
-          <w:szCs w:val="24"/>
-          <w:shd w:val="clear" w:color="auto" w:fill="FFFFFF"/>
-        </w:rPr>
-        <w:instrText>ADDIN CSL_CITATION {"citationItems":[{"id":"ITEM-1","itemData":{"author":[{"dropping-particle":"","family":"Kementerian Agama","given":"R I","non-dropping-particle":"","parse-names":false,"suffix":""}],"container-title":"Jakarta: Lajnah Pentashihan Mushaf Al- Qur’an","id":"ITEM-1","issued":{"date-parts":[["2019"]]},"title":"Al-Qur’an Al-Karim dan Terjemahannya","type":"article-journal"},"uris":["http://www.mendeley.com/documents/?uuid=cb176509-8615-411f-a13e-deef46d93d64"]}],"mendeley":{"formattedCitation":"(Kementerian Agama, 2019)","plainTextFormattedCitation":"(Kementerian Agama, 2019)"},"properties":{"noteIndex":0},"schema":"https://github.com/citation-style-language/schema/raw/master/csl-citation.json"}</w:instrText>
-      </w:r>
-      <w:r>
-        <w:rPr>
-          <w:rFonts w:asciiTheme="majorBidi" w:hAnsiTheme="majorBidi" w:cstheme="majorBidi"/>
-          <w:sz w:val="24"/>
-          <w:szCs w:val="24"/>
-          <w:shd w:val="clear" w:color="auto" w:fill="FFFFFF"/>
-        </w:rPr>
-        <w:fldChar w:fldCharType="separate"/>
-      </w:r>
-      <w:r>
-        <w:rPr>
-          <w:rFonts w:asciiTheme="majorBidi" w:hAnsiTheme="majorBidi" w:cstheme="majorBidi"/>
-          <w:noProof/>
-          <w:sz w:val="24"/>
-          <w:szCs w:val="24"/>
-          <w:shd w:val="clear" w:color="auto" w:fill="FFFFFF"/>
-        </w:rPr>
-        <w:t>(Kementerian Agama, 2019)</w:t>
-      </w:r>
-      <w:r>
-        <w:rPr>
-          <w:rFonts w:asciiTheme="majorBidi" w:hAnsiTheme="majorBidi" w:cstheme="majorBidi"/>
-          <w:sz w:val="24"/>
-          <w:szCs w:val="24"/>
-          <w:shd w:val="clear" w:color="auto" w:fill="FFFFFF"/>
-        </w:rPr>
-        <w:fldChar w:fldCharType="end"/>
-      </w:r>
-      <w:r>
-        <w:rPr>
-          <w:rFonts w:asciiTheme="majorBidi" w:hAnsiTheme="majorBidi" w:cstheme="majorBidi"/>
-          <w:sz w:val="24"/>
-          <w:szCs w:val="24"/>
-          <w:shd w:val="clear" w:color="auto" w:fill="FFFFFF"/>
-        </w:rPr>
-        <w:t>.</w:t>
-      </w:r>
     </w:p>
     <w:p>
       <w:pPr>
@@ -1548,24 +1492,110 @@
           <w:sz w:val="24"/>
           <w:szCs w:val="24"/>
         </w:rPr>
+        <w:t xml:space="preserve">Media sosial juga memudahkan kita untuk mendapatkan informasi yang </w:t>
+      </w:r>
+      <w:r>
+        <w:rPr>
+          <w:rFonts w:asciiTheme="majorBidi" w:hAnsiTheme="majorBidi" w:cstheme="majorBidi"/>
+          <w:sz w:val="24"/>
+          <w:szCs w:val="24"/>
+        </w:rPr>
+        <w:t>sangat</w:t>
+      </w:r>
+      <w:r>
+        <w:rPr>
+          <w:rFonts w:asciiTheme="majorBidi" w:hAnsiTheme="majorBidi" w:cstheme="majorBidi"/>
+          <w:sz w:val="24"/>
+          <w:szCs w:val="24"/>
+        </w:rPr>
+        <w:t xml:space="preserve"> cepat</w:t>
+      </w:r>
+      <w:r>
+        <w:rPr>
+          <w:rFonts w:asciiTheme="majorBidi" w:hAnsiTheme="majorBidi" w:cstheme="majorBidi"/>
+          <w:sz w:val="24"/>
+          <w:szCs w:val="24"/>
+        </w:rPr>
+        <w:t xml:space="preserve"> dari sumber berbagai pihak, hal ini terkadang banyak yang memanfaatkan baik dari segi bidang marketing yang ingin menawarkan atau menjual produk/barang </w:t>
+      </w:r>
+      <w:r>
+        <w:rPr>
+          <w:rFonts w:asciiTheme="majorBidi" w:hAnsiTheme="majorBidi" w:cstheme="majorBidi"/>
+          <w:sz w:val="24"/>
+          <w:szCs w:val="24"/>
+        </w:rPr>
         <w:lastRenderedPageBreak/>
-        <w:t xml:space="preserve">Dari ayat ini menjelaskan bagaimana pentingnya media sosial </w:t>
-      </w:r>
-      <w:r>
-        <w:rPr>
-          <w:rFonts w:asciiTheme="majorBidi" w:hAnsiTheme="majorBidi" w:cstheme="majorBidi"/>
-          <w:sz w:val="24"/>
-          <w:szCs w:val="24"/>
-        </w:rPr>
-        <w:t xml:space="preserve">agar menghindari diri dari perbuatan berbisik-bisik dari pembicaraan rahasia karena akan menimbulkan rasa tidak enak pada muslim lainnya. Maka dari itulah penting adanya sebuah sistem media sosial </w:t>
-      </w:r>
-      <w:r>
-        <w:rPr>
-          <w:rFonts w:asciiTheme="majorBidi" w:hAnsiTheme="majorBidi" w:cstheme="majorBidi"/>
-          <w:sz w:val="24"/>
-          <w:szCs w:val="24"/>
-        </w:rPr>
-        <w:t xml:space="preserve">dalam membantu memudahkan informasi yang bermanfaat secara cepat. </w:t>
+        <w:t>mereka kepada orang-orang yang tepat, dan juga informasi event, kegiatan, atau informasi yang di publikasikan dari pihak resmi. Kadang kita menganggap bahwa informasi yang kita peroleh dari berbagai sumber merupakan informasi yang tidak</w:t>
+      </w:r>
+      <w:r>
+        <w:rPr>
+          <w:rFonts w:asciiTheme="majorBidi" w:hAnsiTheme="majorBidi" w:cstheme="majorBidi"/>
+          <w:sz w:val="24"/>
+          <w:szCs w:val="24"/>
+        </w:rPr>
+        <w:t xml:space="preserve"> </w:t>
+      </w:r>
+      <w:r>
+        <w:rPr>
+          <w:rFonts w:asciiTheme="majorBidi" w:hAnsiTheme="majorBidi" w:cstheme="majorBidi"/>
+          <w:i/>
+          <w:iCs/>
+          <w:sz w:val="24"/>
+          <w:szCs w:val="24"/>
+        </w:rPr>
+        <w:t>v</w:t>
+      </w:r>
+      <w:r>
+        <w:rPr>
+          <w:rFonts w:asciiTheme="majorBidi" w:hAnsiTheme="majorBidi" w:cstheme="majorBidi"/>
+          <w:i/>
+          <w:iCs/>
+          <w:sz w:val="24"/>
+          <w:szCs w:val="24"/>
+        </w:rPr>
+        <w:t>alid</w:t>
+      </w:r>
+      <w:r>
+        <w:rPr>
+          <w:rFonts w:asciiTheme="majorBidi" w:hAnsiTheme="majorBidi" w:cstheme="majorBidi"/>
+          <w:sz w:val="24"/>
+          <w:szCs w:val="24"/>
+        </w:rPr>
+        <w:t xml:space="preserve"> (Hoax) yang jika sering terjadi akan menjadikan mindset kepada orang-orang yang menganggap bahwa kebanyakan informasi yang sumber tidak jelas adalah informasi yang dianggap penipuan. </w:t>
+      </w:r>
+      <w:r>
+        <w:rPr>
+          <w:rFonts w:asciiTheme="majorBidi" w:hAnsiTheme="majorBidi" w:cstheme="majorBidi"/>
+          <w:i/>
+          <w:iCs/>
+          <w:sz w:val="24"/>
+          <w:szCs w:val="24"/>
+        </w:rPr>
+        <w:t xml:space="preserve">Mindset </w:t>
+      </w:r>
+      <w:r>
+        <w:rPr>
+          <w:rFonts w:asciiTheme="majorBidi" w:hAnsiTheme="majorBidi" w:cstheme="majorBidi"/>
+          <w:sz w:val="24"/>
+          <w:szCs w:val="24"/>
+        </w:rPr>
+        <w:t>seperti ini adalah bukan hal yang buruk dikarenakan membuat kita agar berhati-hati dalam menanggapi sebuah informasi yang tidak jelas</w:t>
+      </w:r>
+      <w:r>
+        <w:rPr>
+          <w:rFonts w:asciiTheme="majorBidi" w:hAnsiTheme="majorBidi" w:cstheme="majorBidi"/>
+          <w:sz w:val="24"/>
+          <w:szCs w:val="24"/>
+        </w:rPr>
+        <w:t xml:space="preserve"> kebenarannya</w:t>
+      </w:r>
+      <w:r>
+        <w:rPr>
+          <w:rFonts w:asciiTheme="majorBidi" w:hAnsiTheme="majorBidi" w:cstheme="majorBidi"/>
+          <w:sz w:val="24"/>
+          <w:szCs w:val="24"/>
+        </w:rPr>
+        <w:t>, tetapi membuat orang untuk memiliki rasa kepercayaan terhadap suatu sumber adalah hal yang perlu kita lakukan juga. Maka dari itu penulis telah memikirkan suatu penelitian yang berjudul “Perancangan Aplikasi Sosial Media Kampus Berbasis Android Studi Kasus UIN Alauddin Makassar”.</w:t>
       </w:r>
     </w:p>
     <w:p>
@@ -1585,7 +1615,33 @@
           <w:sz w:val="24"/>
           <w:szCs w:val="24"/>
         </w:rPr>
-        <w:t xml:space="preserve">Aplikasi Sosial media kampus ini yang nantinya berfungsi sebagai platform untuk mahasiswa bebas </w:t>
+        <w:t>Aplikasi Sosial media kampus ini yang nantinya berfungsi sebagai platform untuk</w:t>
+      </w:r>
+      <w:r>
+        <w:rPr>
+          <w:rFonts w:asciiTheme="majorBidi" w:hAnsiTheme="majorBidi" w:cstheme="majorBidi"/>
+          <w:sz w:val="24"/>
+          <w:szCs w:val="24"/>
+        </w:rPr>
+        <w:t xml:space="preserve"> </w:t>
+      </w:r>
+      <w:r>
+        <w:rPr>
+          <w:rFonts w:asciiTheme="majorBidi" w:hAnsiTheme="majorBidi" w:cstheme="majorBidi"/>
+          <w:i/>
+          <w:iCs/>
+          <w:sz w:val="24"/>
+          <w:szCs w:val="24"/>
+        </w:rPr>
+        <w:t>personal branding</w:t>
+      </w:r>
+      <w:r>
+        <w:rPr>
+          <w:rFonts w:asciiTheme="majorBidi" w:hAnsiTheme="majorBidi" w:cstheme="majorBidi"/>
+          <w:sz w:val="24"/>
+          <w:szCs w:val="24"/>
+        </w:rPr>
+        <w:t xml:space="preserve"> mahasiswa bebas </w:t>
       </w:r>
       <w:r>
         <w:rPr>
@@ -1601,8 +1657,99 @@
           <w:sz w:val="24"/>
           <w:szCs w:val="24"/>
         </w:rPr>
-        <w:t xml:space="preserve"> kemampuan dan bakatnya, agar baik mahasiswa yang aktif maupun yang telah sarjana dapat terdata baik, hal ini berguna bagi pihak yang berniat untuk mencari talenta sesuai kebutuhannya yang mengutamakan mahasiswa UINAM memudahkan untuk mencari dan memilih orang yang tepat. Sebagai Contoh: “Seorang dosen UINAM yang ingin mencari mahasiswanya yang berbakat yang memiliki kemampuan hafalan 30 Jus”. Dari contoh tersebut dosen akan lebih mudah untuk menemukan mahasiswa yang dimaksud dengan menggunakan Aplikasi Sosial Media dari judul penelitian. Selain itu berbagai informasi-informasi yang dibagikan akan menjadi tidak diragukan dengan jelas nya sumber dari pihak penyebar, misal informasi resmi dari pihak Kampus, informasi kegiatan dari organisasi/UKM, ataupun dari pihak marketing yang bekerjasama ingin menawarkan jualan/produk mereka.</w:t>
-      </w:r>
+        <w:t xml:space="preserve"> kemampuan dan bakatnya, agar baik mahasiswa yang aktif maupun yang telah </w:t>
+      </w:r>
+      <w:r>
+        <w:rPr>
+          <w:rFonts w:asciiTheme="majorBidi" w:hAnsiTheme="majorBidi" w:cstheme="majorBidi"/>
+          <w:sz w:val="24"/>
+          <w:szCs w:val="24"/>
+        </w:rPr>
+        <w:t>lulus</w:t>
+      </w:r>
+      <w:r>
+        <w:rPr>
+          <w:rFonts w:asciiTheme="majorBidi" w:hAnsiTheme="majorBidi" w:cstheme="majorBidi"/>
+          <w:sz w:val="24"/>
+          <w:szCs w:val="24"/>
+        </w:rPr>
+        <w:t xml:space="preserve"> dapat terdata</w:t>
+      </w:r>
+      <w:r>
+        <w:rPr>
+          <w:rFonts w:asciiTheme="majorBidi" w:hAnsiTheme="majorBidi" w:cstheme="majorBidi"/>
+          <w:sz w:val="24"/>
+          <w:szCs w:val="24"/>
+        </w:rPr>
+        <w:t xml:space="preserve"> baik</w:t>
+      </w:r>
+      <w:r>
+        <w:rPr>
+          <w:rFonts w:asciiTheme="majorBidi" w:hAnsiTheme="majorBidi" w:cstheme="majorBidi"/>
+          <w:sz w:val="24"/>
+          <w:szCs w:val="24"/>
+        </w:rPr>
+        <w:t xml:space="preserve">. </w:t>
+      </w:r>
+      <w:r>
+        <w:rPr>
+          <w:rFonts w:asciiTheme="majorBidi" w:hAnsiTheme="majorBidi" w:cstheme="majorBidi"/>
+          <w:sz w:val="24"/>
+          <w:szCs w:val="24"/>
+        </w:rPr>
+        <w:t>H</w:t>
+      </w:r>
+      <w:r>
+        <w:rPr>
+          <w:rFonts w:asciiTheme="majorBidi" w:hAnsiTheme="majorBidi" w:cstheme="majorBidi"/>
+          <w:sz w:val="24"/>
+          <w:szCs w:val="24"/>
+        </w:rPr>
+        <w:t xml:space="preserve">al ini berguna bagi pihak yang berniat untuk mencari talenta sesuai kebutuhannya yang mengutamakan mahasiswa </w:t>
+      </w:r>
+      <w:r>
+        <w:rPr>
+          <w:rFonts w:asciiTheme="majorBidi" w:hAnsiTheme="majorBidi" w:cstheme="majorBidi"/>
+          <w:sz w:val="24"/>
+          <w:szCs w:val="24"/>
+        </w:rPr>
+        <w:t>UIN Alauddin Makassar</w:t>
+      </w:r>
+      <w:r>
+        <w:rPr>
+          <w:rFonts w:asciiTheme="majorBidi" w:hAnsiTheme="majorBidi" w:cstheme="majorBidi"/>
+          <w:sz w:val="24"/>
+          <w:szCs w:val="24"/>
+        </w:rPr>
+        <w:t xml:space="preserve"> memudahkan untuk mencari dan memilih orang yang tepat</w:t>
+      </w:r>
+      <w:r>
+        <w:rPr>
+          <w:rFonts w:asciiTheme="majorBidi" w:hAnsiTheme="majorBidi" w:cstheme="majorBidi"/>
+          <w:sz w:val="24"/>
+          <w:szCs w:val="24"/>
+        </w:rPr>
+        <w:t xml:space="preserve">, dan dari kampus </w:t>
+      </w:r>
+      <w:r>
+        <w:rPr>
+          <w:rFonts w:asciiTheme="majorBidi" w:hAnsiTheme="majorBidi" w:cstheme="majorBidi"/>
+          <w:sz w:val="24"/>
+          <w:szCs w:val="24"/>
+        </w:rPr>
+        <w:t>memanfaatkan studi pelacakan mahasiswa dan alumni sebagai bahan evaluasi program studi.</w:t>
+      </w:r>
+    </w:p>
+    <w:p>
+      <w:pPr>
+        <w:spacing w:line="480" w:lineRule="auto"/>
+        <w:jc w:val="both"/>
+        <w:rPr>
+          <w:rFonts w:asciiTheme="majorBidi" w:hAnsiTheme="majorBidi" w:cstheme="majorBidi"/>
+          <w:sz w:val="24"/>
+          <w:szCs w:val="24"/>
+        </w:rPr>
+      </w:pPr>
     </w:p>
     <w:p>
       <w:pPr>
@@ -1666,7 +1813,6 @@
           <w:szCs w:val="24"/>
           <w:lang w:val="en-US"/>
         </w:rPr>
-        <w:lastRenderedPageBreak/>
         <w:t xml:space="preserve">Dari latar belakang yang diuraikan diatas, </w:t>
       </w:r>
       <w:r>
@@ -1738,7 +1884,36 @@
           <w:szCs w:val="24"/>
           <w:lang w:val="en-US"/>
         </w:rPr>
-        <w:t xml:space="preserve"> mahasiswa UIN Alauddin Makassar </w:t>
+        <w:t xml:space="preserve"> mahasiswa UIN Alauddin Makassar</w:t>
+      </w:r>
+      <w:r>
+        <w:rPr>
+          <w:rFonts w:asciiTheme="majorBidi" w:hAnsiTheme="majorBidi" w:cstheme="majorBidi"/>
+          <w:sz w:val="24"/>
+          <w:szCs w:val="24"/>
+          <w:lang w:val="en-US"/>
+        </w:rPr>
+        <w:t xml:space="preserve"> melakukan </w:t>
+      </w:r>
+      <w:r>
+        <w:rPr>
+          <w:rFonts w:asciiTheme="majorBidi" w:hAnsiTheme="majorBidi" w:cstheme="majorBidi"/>
+          <w:i/>
+          <w:iCs/>
+          <w:sz w:val="24"/>
+          <w:szCs w:val="24"/>
+          <w:lang w:val="en-US"/>
+        </w:rPr>
+        <w:t>personal branding</w:t>
+      </w:r>
+      <w:r>
+        <w:rPr>
+          <w:rFonts w:asciiTheme="majorBidi" w:hAnsiTheme="majorBidi" w:cstheme="majorBidi"/>
+          <w:sz w:val="24"/>
+          <w:szCs w:val="24"/>
+          <w:lang w:val="en-US"/>
+        </w:rPr>
+        <w:t xml:space="preserve"> </w:t>
       </w:r>
       <w:r>
         <w:rPr>
@@ -1812,17 +1987,17 @@
         </w:rPr>
         <w:t xml:space="preserve">Bagaimana membuat </w:t>
       </w:r>
-      <w:proofErr w:type="spellStart"/>
-      <w:r>
-        <w:rPr>
-          <w:rFonts w:asciiTheme="majorBidi" w:hAnsiTheme="majorBidi" w:cstheme="majorBidi"/>
-          <w:sz w:val="24"/>
-          <w:szCs w:val="24"/>
-          <w:lang w:val="en-US"/>
-        </w:rPr>
-        <w:t>perekrut</w:t>
-      </w:r>
-      <w:proofErr w:type="spellEnd"/>
+      <w:r>
+        <w:rPr>
+          <w:rFonts w:asciiTheme="majorBidi" w:hAnsiTheme="majorBidi" w:cstheme="majorBidi"/>
+          <w:i/>
+          <w:iCs/>
+          <w:sz w:val="24"/>
+          <w:szCs w:val="24"/>
+          <w:lang w:val="en-US"/>
+        </w:rPr>
+        <w:t>recruiter</w:t>
+      </w:r>
       <w:r>
         <w:rPr>
           <w:rFonts w:asciiTheme="majorBidi" w:hAnsiTheme="majorBidi" w:cstheme="majorBidi"/>
@@ -2072,6 +2247,7 @@
           <w:rFonts w:asciiTheme="majorBidi" w:hAnsiTheme="majorBidi" w:cstheme="majorBidi"/>
           <w:lang w:val="en-US"/>
         </w:rPr>
+        <w:lastRenderedPageBreak/>
         <w:t xml:space="preserve">Sistem ini juga dapat menjadi sumber informasi yang </w:t>
       </w:r>
       <w:r>
@@ -2435,7 +2611,15 @@
           <w:rFonts w:asciiTheme="majorBidi" w:hAnsiTheme="majorBidi" w:cstheme="majorBidi"/>
           <w:lang w:val="en-US"/>
         </w:rPr>
-        <w:t xml:space="preserve"> perbandingan antara penelitian yang sudah dilakukan dan yang akan dilakukan peneliti. Untuk mengkaji penelitian ini agar lebih terarah dan dapat dipertanggungjawabkan secara akademis, maka penulis mengambil referensi dari penelitian sebagai berikut:</w:t>
+        <w:t xml:space="preserve"> perbandingan antara penelitian yang sudah dilakukan dan yang akan dilakukan peneliti. Untuk mengkaji penelitian ini agar lebih terarah dan dapat dipertanggungjawabkan secara akademis, maka penulis </w:t>
+      </w:r>
+      <w:r>
+        <w:rPr>
+          <w:rFonts w:asciiTheme="majorBidi" w:hAnsiTheme="majorBidi" w:cstheme="majorBidi"/>
+          <w:lang w:val="en-US"/>
+        </w:rPr>
+        <w:lastRenderedPageBreak/>
+        <w:t>mengambil referensi dari penelitian sebagai berikut:</w:t>
       </w:r>
     </w:p>
     <w:p>
@@ -2499,17 +2683,7 @@
           <w:bCs/>
           <w:lang w:val="en-US"/>
         </w:rPr>
-        <w:t xml:space="preserve">“Rancang Bangun Aplikasi </w:t>
-      </w:r>
-      <w:r>
-        <w:rPr>
-          <w:rFonts w:asciiTheme="majorBidi" w:hAnsiTheme="majorBidi" w:cstheme="majorBidi"/>
-          <w:b/>
-          <w:bCs/>
-          <w:lang w:val="en-US"/>
-        </w:rPr>
-        <w:lastRenderedPageBreak/>
-        <w:t xml:space="preserve">Pemilihan Minat Bakat Pada SMA Negeri 1 </w:t>
+        <w:t xml:space="preserve">“Rancang Bangun Aplikasi Pemilihan Minat Bakat Pada SMA Negeri 1 </w:t>
       </w:r>
       <w:proofErr w:type="spellStart"/>
       <w:r>
@@ -2670,7 +2844,15 @@
           <w:rFonts w:asciiTheme="majorBidi" w:hAnsiTheme="majorBidi" w:cstheme="majorBidi"/>
           <w:lang w:val="en-US"/>
         </w:rPr>
-        <w:t>dengan menghadirkan sistem yang dapat membantu pencari pekerja untuk menemukan lowongan pekerjaan berdasarkan minat dan bakat yang dia miliki. Penelitian ini memiliki persamaan dan perbedaan dengan yang</w:t>
+        <w:t xml:space="preserve">dengan menghadirkan sistem yang dapat membantu pencari pekerja untuk menemukan lowongan pekerjaan berdasarkan minat dan bakat yang dia miliki. Penelitian ini </w:t>
+      </w:r>
+      <w:r>
+        <w:rPr>
+          <w:rFonts w:asciiTheme="majorBidi" w:hAnsiTheme="majorBidi" w:cstheme="majorBidi"/>
+          <w:lang w:val="en-US"/>
+        </w:rPr>
+        <w:lastRenderedPageBreak/>
+        <w:t>memiliki persamaan dan perbedaan dengan yang</w:t>
       </w:r>
       <w:r>
         <w:rPr>
@@ -2684,15 +2866,7 @@
           <w:rFonts w:asciiTheme="majorBidi" w:hAnsiTheme="majorBidi" w:cstheme="majorBidi"/>
           <w:lang w:val="en-US"/>
         </w:rPr>
-        <w:t xml:space="preserve">akan dikembangkan. Persamaan adalah kedua sistem sama-sama akan menampilkan informasi lowongan pekerjaan </w:t>
-      </w:r>
-      <w:r>
-        <w:rPr>
-          <w:rFonts w:asciiTheme="majorBidi" w:hAnsiTheme="majorBidi" w:cstheme="majorBidi"/>
-          <w:lang w:val="en-US"/>
-        </w:rPr>
-        <w:lastRenderedPageBreak/>
-        <w:t xml:space="preserve">berdasarkan yang diminati dan dengan memberikan kemudahan kepada pengguna untuk mengajukan lamaran. Sedangkan perbedaan adalah sistem yang akan dibangun tidak hanya menampilkan informasi lowongan, tetapi juga memberikan kebebasan </w:t>
+        <w:t xml:space="preserve">akan dikembangkan. Persamaan adalah kedua sistem sama-sama akan menampilkan informasi lowongan pekerjaan berdasarkan yang diminati dan dengan memberikan kemudahan kepada pengguna untuk mengajukan lamaran. Sedangkan perbedaan adalah sistem yang akan dibangun tidak hanya menampilkan informasi lowongan, tetapi juga memberikan kebebasan </w:t>
       </w:r>
       <w:proofErr w:type="spellStart"/>
       <w:r>
@@ -2919,6 +3093,7 @@
           <w:bCs/>
           <w:lang w:val="en-US"/>
         </w:rPr>
+        <w:lastRenderedPageBreak/>
         <w:t>Kegunaan Teoritis</w:t>
       </w:r>
     </w:p>
@@ -2945,15 +3120,7 @@
           <w:rFonts w:asciiTheme="majorBidi" w:hAnsiTheme="majorBidi" w:cstheme="majorBidi"/>
           <w:lang w:val="en-US"/>
         </w:rPr>
-        <w:t xml:space="preserve">penelitian ini dapat menambah wawasan konseptual dan </w:t>
-      </w:r>
-      <w:r>
-        <w:rPr>
-          <w:rFonts w:asciiTheme="majorBidi" w:hAnsiTheme="majorBidi" w:cstheme="majorBidi"/>
-          <w:lang w:val="en-US"/>
-        </w:rPr>
-        <w:lastRenderedPageBreak/>
-        <w:t>referensi tentang permasalahan dalam sistem terutama bagi para peneliti yang mengkaji dan meneliti lebih lanjut lagi terhadap pengembangan sosial media ataupun pencarian pekerjaan untuk mahasiswa.</w:t>
+        <w:t>penelitian ini dapat menambah wawasan konseptual dan referensi tentang permasalahan dalam sistem terutama bagi para peneliti yang mengkaji dan meneliti lebih lanjut lagi terhadap pengembangan sosial media ataupun pencarian pekerjaan untuk mahasiswa.</w:t>
       </w:r>
     </w:p>
     <w:p>
@@ -3244,7 +3411,6 @@
           <w:iCs/>
           <w:lang w:val="en-US"/>
         </w:rPr>
-        <w:lastRenderedPageBreak/>
         <w:t>Tinjauan Teoritis</w:t>
       </w:r>
       <w:r>
@@ -3392,7 +3558,25 @@
           <w:noProof/>
           <w:lang w:val="en-US"/>
         </w:rPr>
-        <w:t>(Sutabri, 2012)</w:t>
+        <w:t>(</w:t>
+      </w:r>
+      <w:proofErr w:type="spellStart"/>
+      <w:r>
+        <w:rPr>
+          <w:rFonts w:asciiTheme="majorBidi" w:hAnsiTheme="majorBidi" w:cstheme="majorBidi"/>
+          <w:noProof/>
+          <w:lang w:val="en-US"/>
+        </w:rPr>
+        <w:t>Sutabri</w:t>
+      </w:r>
+      <w:proofErr w:type="spellEnd"/>
+      <w:r>
+        <w:rPr>
+          <w:rFonts w:asciiTheme="majorBidi" w:hAnsiTheme="majorBidi" w:cstheme="majorBidi"/>
+          <w:noProof/>
+          <w:lang w:val="en-US"/>
+        </w:rPr>
+        <w:t>, 2012)</w:t>
       </w:r>
       <w:r>
         <w:rPr>
@@ -3621,6 +3805,7 @@
           <w:iCs/>
           <w:lang w:val="en-US"/>
         </w:rPr>
+        <w:lastRenderedPageBreak/>
         <w:t>MySQL</w:t>
       </w:r>
     </w:p>
@@ -3877,7 +4062,25 @@
           <w:noProof/>
           <w:lang w:val="en-US"/>
         </w:rPr>
-        <w:t>(Rozalita &amp; Prasetyo, 2018)</w:t>
+        <w:t>(</w:t>
+      </w:r>
+      <w:proofErr w:type="spellStart"/>
+      <w:r>
+        <w:rPr>
+          <w:rFonts w:asciiTheme="majorBidi" w:hAnsiTheme="majorBidi" w:cstheme="majorBidi"/>
+          <w:noProof/>
+          <w:lang w:val="en-US"/>
+        </w:rPr>
+        <w:t>Rozalita</w:t>
+      </w:r>
+      <w:proofErr w:type="spellEnd"/>
+      <w:r>
+        <w:rPr>
+          <w:rFonts w:asciiTheme="majorBidi" w:hAnsiTheme="majorBidi" w:cstheme="majorBidi"/>
+          <w:noProof/>
+          <w:lang w:val="en-US"/>
+        </w:rPr>
+        <w:t xml:space="preserve"> &amp; Prasetyo, 2018)</w:t>
       </w:r>
       <w:r>
         <w:rPr>
@@ -4024,7 +4227,6 @@
           <w:bCs/>
           <w:lang w:val="en-US"/>
         </w:rPr>
-        <w:lastRenderedPageBreak/>
         <w:t>Sosial Media</w:t>
       </w:r>
     </w:p>
@@ -4044,23 +4246,7 @@
           <w:rFonts w:asciiTheme="majorBidi" w:hAnsiTheme="majorBidi" w:cstheme="majorBidi"/>
           <w:lang w:val="en-US"/>
         </w:rPr>
-        <w:t xml:space="preserve">Sosial media terdiri atas 2 kata </w:t>
-      </w:r>
-      <w:proofErr w:type="gramStart"/>
-      <w:r>
-        <w:rPr>
-          <w:rFonts w:asciiTheme="majorBidi" w:hAnsiTheme="majorBidi" w:cstheme="majorBidi"/>
-          <w:lang w:val="en-US"/>
-        </w:rPr>
-        <w:t>yaitu  kata</w:t>
-      </w:r>
-      <w:proofErr w:type="gramEnd"/>
-      <w:r>
-        <w:rPr>
-          <w:rFonts w:asciiTheme="majorBidi" w:hAnsiTheme="majorBidi" w:cstheme="majorBidi"/>
-          <w:lang w:val="en-US"/>
-        </w:rPr>
-        <w:t xml:space="preserve"> “sosial”  diartikan sebagai kenyataan sosial bahwa setiap individu melakukan kasi yang memberikan kontribusi kepada masyarakat” sedangkan kata “media” diartikan sebagai “sesuatu yang dapat </w:t>
+        <w:t xml:space="preserve">Sosial media terdiri atas 2 kata yaitu  kata “sosial”  diartikan sebagai kenyataan sosial bahwa setiap individu melakukan kasi yang memberikan kontribusi kepada masyarakat” sedangkan kata “media” diartikan sebagai “sesuatu yang dapat </w:t>
       </w:r>
       <w:proofErr w:type="spellStart"/>
       <w:r>
@@ -4283,7 +4469,6 @@
           <w:iCs/>
           <w:lang w:val="en-US"/>
         </w:rPr>
-        <w:lastRenderedPageBreak/>
         <w:t>Metode Penelitian</w:t>
       </w:r>
     </w:p>
@@ -4554,7 +4739,11 @@
         <w:t xml:space="preserve"> UIN Alauddin Makassar</w:t>
       </w:r>
       <w:r>
-        <w:t xml:space="preserve"> serta diambil dari sumber data perpustakaan yang berkaitan dengan teori pembuatan aplikasi pencatatan dan </w:t>
+        <w:t xml:space="preserve"> serta diambil dari sumber data perpustakaan </w:t>
+      </w:r>
+      <w:r>
+        <w:lastRenderedPageBreak/>
+        <w:t xml:space="preserve">yang berkaitan dengan teori pembuatan aplikasi pencatatan dan </w:t>
       </w:r>
       <w:r>
         <w:rPr>
@@ -4564,11 +4753,7 @@
         <w:t xml:space="preserve">monitoring </w:t>
       </w:r>
       <w:r>
-        <w:t xml:space="preserve">di </w:t>
-      </w:r>
-      <w:r>
-        <w:lastRenderedPageBreak/>
-        <w:t>mana peneliti hanya mengambil sumber data dan referensi yang berkaitan dengan penelitian. Sumber data juga diperoleh dari situs yang memberikan informasi terkait objek penelitian penulis</w:t>
+        <w:t>di mana peneliti hanya mengambil sumber data dan referensi yang berkaitan dengan penelitian. Sumber data juga diperoleh dari situs yang memberikan informasi terkait objek penelitian penulis</w:t>
       </w:r>
       <w:r>
         <w:t>.</w:t>
@@ -6917,27 +7102,7 @@
           <w:szCs w:val="24"/>
           <w:lang w:val="en-US"/>
         </w:rPr>
-        <w:t xml:space="preserve">adalah mengukur efisiensi, kemudahan dalam mempelajari, dan kemampuan untuk mengingat bagaimana kemampuan untuk mengingat bagaimana berinteraksi tanpa mengalami kesulitan. Para pakar dalam bidang uji kegunaan menekankan uji kegunaan dengan dua hal penting, </w:t>
-      </w:r>
-      <w:proofErr w:type="gramStart"/>
-      <w:r>
-        <w:rPr>
-          <w:rFonts w:asciiTheme="majorBidi" w:hAnsiTheme="majorBidi" w:cstheme="majorBidi"/>
-          <w:sz w:val="24"/>
-          <w:szCs w:val="24"/>
-          <w:lang w:val="en-US"/>
-        </w:rPr>
-        <w:t>yaitu :</w:t>
-      </w:r>
-      <w:proofErr w:type="gramEnd"/>
-      <w:r>
-        <w:rPr>
-          <w:rFonts w:asciiTheme="majorBidi" w:hAnsiTheme="majorBidi" w:cstheme="majorBidi"/>
-          <w:sz w:val="24"/>
-          <w:szCs w:val="24"/>
-          <w:lang w:val="en-US"/>
-        </w:rPr>
-        <w:t xml:space="preserve"> a. </w:t>
+        <w:t xml:space="preserve">adalah mengukur efisiensi, kemudahan dalam mempelajari, dan kemampuan untuk mengingat bagaimana kemampuan untuk mengingat bagaimana berinteraksi tanpa mengalami kesulitan. Para pakar dalam bidang uji kegunaan menekankan uji kegunaan dengan dua hal penting, yaitu : a. </w:t>
       </w:r>
       <w:r>
         <w:rPr>
@@ -10449,7 +10614,6 @@
           <w:lang w:val="en-US"/>
         </w:rPr>
       </w:pPr>
-      <w:proofErr w:type="gramStart"/>
       <w:r>
         <w:rPr>
           <w:rFonts w:asciiTheme="majorBidi" w:hAnsiTheme="majorBidi" w:cstheme="majorBidi"/>
@@ -10478,7 +10642,6 @@
         </w:rPr>
         <w:t>PUSTAKA</w:t>
       </w:r>
-      <w:proofErr w:type="gramEnd"/>
     </w:p>
     <w:p>
       <w:pPr>
@@ -14392,7 +14555,6 @@
   <w:style w:type="character" w:default="1" w:styleId="DefaultParagraphFont">
     <w:name w:val="Default Paragraph Font"/>
     <w:uiPriority w:val="1"/>
-    <w:semiHidden/>
     <w:unhideWhenUsed/>
   </w:style>
   <w:style w:type="table" w:default="1" w:styleId="TableNormal">

</xml_diff>